<commit_message>
Invitation_Proces in the notes
</commit_message>
<xml_diff>
--- a/src/Doc/MAT_notes.docx
+++ b/src/Doc/MAT_notes.docx
@@ -431,13 +431,8 @@
           <w:numId w:val="1"/>
         </w:numPr>
       </w:pPr>
-      <w:proofErr w:type="spellStart"/>
-      <w:r>
-        <w:t>iFrame</w:t>
-      </w:r>
-      <w:proofErr w:type="spellEnd"/>
-      <w:r>
-        <w:t xml:space="preserve"> creation </w:t>
+      <w:r>
+        <w:t xml:space="preserve">iFrame creation </w:t>
       </w:r>
       <w:r>
         <w:t>???</w:t>
@@ -511,7 +506,7 @@
           <v:shape id="_x0000_i1025" type="#_x0000_t75" style="width:6in;height:324.95pt" o:ole="">
             <v:imagedata r:id="rId6" o:title=""/>
           </v:shape>
-          <o:OLEObject Type="Embed" ProgID="PowerPoint.Slide.12" ShapeID="_x0000_i1025" DrawAspect="Content" ObjectID="_1475773698" r:id="rId7"/>
+          <o:OLEObject Type="Embed" ProgID="PowerPoint.Slide.12" ShapeID="_x0000_i1025" DrawAspect="Content" ObjectID="_1477146041" r:id="rId7"/>
         </w:object>
       </w:r>
     </w:p>
@@ -601,7 +596,6 @@
       <w:r>
         <w:t xml:space="preserve">Username/password of MAT account </w:t>
       </w:r>
-      <w:proofErr w:type="spellStart"/>
       <w:r>
         <w:rPr>
           <w:b/>
@@ -609,9 +603,19 @@
           <w:i/>
           <w:iCs/>
         </w:rPr>
-        <w:t>mat_login</w:t>
-      </w:r>
-      <w:proofErr w:type="spellEnd"/>
+        <w:t>mat_login(String username, String password): bool</w:t>
+      </w:r>
+    </w:p>
+    <w:p>
+      <w:pPr>
+        <w:pStyle w:val="ListParagraph"/>
+      </w:pPr>
+      <w:r>
+        <w:t>Username/password of SN</w:t>
+      </w:r>
+      <w:r>
+        <w:t xml:space="preserve">  </w:t>
+      </w:r>
       <w:r>
         <w:rPr>
           <w:b/>
@@ -619,9 +623,11 @@
           <w:i/>
           <w:iCs/>
         </w:rPr>
-        <w:t xml:space="preserve">(String username, String password): </w:t>
-      </w:r>
-      <w:proofErr w:type="spellStart"/>
+        <w:t>sn_login(String sn_name</w:t>
+      </w:r>
+      <w:r>
+        <w:t>,</w:t>
+      </w:r>
       <w:r>
         <w:rPr>
           <w:b/>
@@ -629,21 +635,28 @@
           <w:i/>
           <w:iCs/>
         </w:rPr>
-        <w:t>bool</w:t>
-      </w:r>
-      <w:proofErr w:type="spellEnd"/>
-    </w:p>
-    <w:p>
-      <w:pPr>
-        <w:pStyle w:val="ListParagraph"/>
-      </w:pPr>
-      <w:r>
-        <w:t>Username/password of SN</w:t>
-      </w:r>
-      <w:r>
-        <w:t xml:space="preserve">  </w:t>
-      </w:r>
-      <w:proofErr w:type="spellStart"/>
+        <w:t xml:space="preserve"> String username): bool</w:t>
+      </w:r>
+      <w:r>
+        <w:t xml:space="preserve"> </w:t>
+      </w:r>
+    </w:p>
+    <w:p>
+      <w:pPr>
+        <w:pStyle w:val="ListParagraph"/>
+        <w:numPr>
+          <w:ilvl w:val="0"/>
+          <w:numId w:val="4"/>
+        </w:numPr>
+      </w:pPr>
+      <w:r>
+        <w:t>Creation of MATT</w:t>
+      </w:r>
+    </w:p>
+    <w:p>
+      <w:pPr>
+        <w:pStyle w:val="ListParagraph"/>
+      </w:pPr>
       <w:r>
         <w:rPr>
           <w:b/>
@@ -651,9 +664,8 @@
           <w:i/>
           <w:iCs/>
         </w:rPr>
-        <w:t>sn_login</w:t>
-      </w:r>
-      <w:proofErr w:type="spellEnd"/>
+        <w:t>create_matt(MattData data, String username)</w:t>
+      </w:r>
       <w:r>
         <w:rPr>
           <w:b/>
@@ -661,9 +673,25 @@
           <w:i/>
           <w:iCs/>
         </w:rPr>
-        <w:t xml:space="preserve">(String </w:t>
-      </w:r>
-      <w:proofErr w:type="spellStart"/>
+        <w:t>:bool</w:t>
+      </w:r>
+    </w:p>
+    <w:p>
+      <w:pPr>
+        <w:pStyle w:val="ListParagraph"/>
+        <w:numPr>
+          <w:ilvl w:val="0"/>
+          <w:numId w:val="4"/>
+        </w:numPr>
+      </w:pPr>
+      <w:r>
+        <w:t>Getting of MATT</w:t>
+      </w:r>
+    </w:p>
+    <w:p>
+      <w:pPr>
+        <w:pStyle w:val="ListParagraph"/>
+      </w:pPr>
       <w:r>
         <w:rPr>
           <w:b/>
@@ -671,22 +699,36 @@
           <w:i/>
           <w:iCs/>
         </w:rPr>
-        <w:t>sn_name</w:t>
-      </w:r>
-      <w:proofErr w:type="spellEnd"/>
-      <w:r>
-        <w:t>,</w:t>
-      </w:r>
-      <w:r>
+        <w:t>get_matt(String matt_name, String username):MattData</w:t>
+      </w:r>
+    </w:p>
+    <w:p>
+      <w:pPr>
+        <w:pStyle w:val="ListParagraph"/>
+      </w:pPr>
+    </w:p>
+    <w:p>
+      <w:pPr>
+        <w:pStyle w:val="ListParagraph"/>
+        <w:numPr>
+          <w:ilvl w:val="0"/>
+          <w:numId w:val="4"/>
+        </w:numPr>
+      </w:pPr>
+      <w:r>
+        <w:t>Update MATT</w:t>
+      </w:r>
+    </w:p>
+    <w:p>
+      <w:pPr>
+        <w:ind w:left="720"/>
         <w:rPr>
           <w:b/>
           <w:bCs/>
           <w:i/>
           <w:iCs/>
         </w:rPr>
-        <w:t xml:space="preserve"> String username): </w:t>
-      </w:r>
-      <w:proofErr w:type="spellStart"/>
+      </w:pPr>
       <w:r>
         <w:rPr>
           <w:b/>
@@ -694,30 +736,8 @@
           <w:i/>
           <w:iCs/>
         </w:rPr>
-        <w:t>bool</w:t>
-      </w:r>
-      <w:proofErr w:type="spellEnd"/>
-      <w:r>
-        <w:t xml:space="preserve"> </w:t>
-      </w:r>
-    </w:p>
-    <w:p>
-      <w:pPr>
-        <w:pStyle w:val="ListParagraph"/>
-        <w:numPr>
-          <w:ilvl w:val="0"/>
-          <w:numId w:val="4"/>
-        </w:numPr>
-      </w:pPr>
-      <w:r>
-        <w:t>Creation of MATT</w:t>
-      </w:r>
-    </w:p>
-    <w:p>
-      <w:pPr>
-        <w:pStyle w:val="ListParagraph"/>
-      </w:pPr>
-      <w:proofErr w:type="spellStart"/>
+        <w:t>u</w:t>
+      </w:r>
       <w:r>
         <w:rPr>
           <w:b/>
@@ -725,19 +745,219 @@
           <w:i/>
           <w:iCs/>
         </w:rPr>
-        <w:t>create_matt</w:t>
-      </w:r>
-      <w:proofErr w:type="spellEnd"/>
-      <w:r>
+        <w:t>pdate_matt(String matt_name, String username, MattData data):bool</w:t>
+      </w:r>
+    </w:p>
+    <w:p>
+      <w:pPr>
+        <w:pStyle w:val="ListParagraph"/>
+        <w:numPr>
+          <w:ilvl w:val="0"/>
+          <w:numId w:val="4"/>
+        </w:numPr>
+        <w:rPr>
+          <w:b/>
+          <w:bCs/>
+          <w:color w:val="FF0000"/>
+        </w:rPr>
+      </w:pPr>
+      <w:r>
+        <w:rPr>
+          <w:color w:val="FF0000"/>
+        </w:rPr>
+        <w:t>Sharing MATT</w:t>
+      </w:r>
+      <w:r>
+        <w:rPr>
+          <w:color w:val="FF0000"/>
+        </w:rPr>
+        <w:t xml:space="preserve"> (interface </w:t>
+      </w:r>
+      <w:r>
+        <w:rPr>
+          <w:color w:val="FF0000"/>
+        </w:rPr>
+        <w:t>3</w:t>
+      </w:r>
+      <w:r>
+        <w:rPr>
+          <w:color w:val="FF0000"/>
+        </w:rPr>
+        <w:t>)</w:t>
+      </w:r>
+    </w:p>
+    <w:p>
+      <w:pPr>
+        <w:pStyle w:val="ListParagraph"/>
+        <w:rPr>
+          <w:b/>
+          <w:i/>
+          <w:color w:val="FF0000"/>
+        </w:rPr>
+      </w:pPr>
+      <w:r>
+        <w:rPr>
+          <w:b/>
+          <w:i/>
+          <w:color w:val="FF0000"/>
+        </w:rPr>
+        <w:t>share_matt(</w:t>
+      </w:r>
+      <w:r>
+        <w:rPr>
+          <w:b/>
+          <w:i/>
+          <w:color w:val="FF0000"/>
+        </w:rPr>
+        <w:t>SocialNetwork network</w:t>
+      </w:r>
+      <w:r>
+        <w:rPr>
+          <w:b/>
+          <w:i/>
+          <w:color w:val="FF0000"/>
+        </w:rPr>
+        <w:t>, String matt_name, String username):bool</w:t>
+      </w:r>
+    </w:p>
+    <w:p>
+      <w:pPr>
+        <w:pStyle w:val="ListParagraph"/>
+        <w:rPr>
+          <w:b/>
+          <w:i/>
+        </w:rPr>
+      </w:pPr>
+    </w:p>
+    <w:p>
+      <w:pPr>
+        <w:pStyle w:val="ListParagraph"/>
+        <w:rPr>
+          <w:bCs/>
+          <w:iCs/>
+        </w:rPr>
+      </w:pPr>
+      <w:r>
+        <w:rPr>
+          <w:bCs/>
+          <w:iCs/>
+        </w:rPr>
+        <w:t>Sharing MATT by email</w:t>
+      </w:r>
+      <w:r>
+        <w:rPr>
+          <w:bCs/>
+          <w:iCs/>
+        </w:rPr>
+        <w:t xml:space="preserve"> (interface </w:t>
+      </w:r>
+      <w:r>
+        <w:rPr>
+          <w:bCs/>
+          <w:iCs/>
+        </w:rPr>
+        <w:t>3)</w:t>
+      </w:r>
+    </w:p>
+    <w:p>
+      <w:pPr>
+        <w:pStyle w:val="ListParagraph"/>
+        <w:rPr>
+          <w:b/>
+          <w:i/>
+        </w:rPr>
+      </w:pPr>
+      <w:r>
+        <w:rPr>
+          <w:b/>
+          <w:i/>
+        </w:rPr>
+        <w:t>getContacts(String username):String[]</w:t>
+      </w:r>
+    </w:p>
+    <w:p>
+      <w:pPr>
+        <w:pStyle w:val="ListParagraph"/>
+        <w:rPr>
+          <w:b/>
+          <w:i/>
+        </w:rPr>
+      </w:pPr>
+      <w:r>
+        <w:rPr>
+          <w:b/>
+          <w:i/>
+        </w:rPr>
+        <w:t>s</w:t>
+      </w:r>
+      <w:r>
+        <w:rPr>
+          <w:b/>
+          <w:i/>
+        </w:rPr>
+        <w:t>hare_matt_email(</w:t>
+      </w:r>
+      <w:r>
+        <w:rPr>
+          <w:b/>
+          <w:i/>
+        </w:rPr>
+        <w:t>String username,</w:t>
+      </w:r>
+      <w:r>
+        <w:rPr>
+          <w:b/>
+          <w:i/>
+        </w:rPr>
+        <w:t>String urlMatt, String [] to)</w:t>
+      </w:r>
+      <w:r>
+        <w:rPr>
+          <w:b/>
+          <w:i/>
+        </w:rPr>
+        <w:t>:void</w:t>
+      </w:r>
+    </w:p>
+    <w:p>
+      <w:pPr>
+        <w:pStyle w:val="ListParagraph"/>
+        <w:rPr>
+          <w:bCs/>
+          <w:iCs/>
+        </w:rPr>
+      </w:pPr>
+    </w:p>
+    <w:p>
+      <w:pPr>
+        <w:ind w:left="720"/>
+      </w:pPr>
+      <w:r>
+        <w:t>Interface 2 – between BES1 and BES2</w:t>
+      </w:r>
+    </w:p>
+    <w:p>
+      <w:pPr>
+        <w:pStyle w:val="ListParagraph"/>
+        <w:numPr>
+          <w:ilvl w:val="0"/>
+          <w:numId w:val="4"/>
+        </w:numPr>
+      </w:pPr>
+      <w:r>
+        <w:t>Identity Service</w:t>
+      </w:r>
+    </w:p>
+    <w:p>
+      <w:pPr>
+        <w:pStyle w:val="ListParagraph"/>
         <w:rPr>
           <w:b/>
           <w:bCs/>
           <w:i/>
           <w:iCs/>
         </w:rPr>
-        <w:t>(</w:t>
-      </w:r>
-      <w:proofErr w:type="spellStart"/>
+      </w:pPr>
       <w:r>
         <w:rPr>
           <w:b/>
@@ -745,18 +965,31 @@
           <w:i/>
           <w:iCs/>
         </w:rPr>
-        <w:t>MattData</w:t>
-      </w:r>
-      <w:proofErr w:type="spellEnd"/>
-      <w:r>
+        <w:t>setIdentity(String snUsername, String matUsername, String snName):bool</w:t>
+      </w:r>
+    </w:p>
+    <w:p>
+      <w:pPr>
+        <w:pStyle w:val="ListParagraph"/>
+        <w:numPr>
+          <w:ilvl w:val="0"/>
+          <w:numId w:val="4"/>
+        </w:numPr>
+      </w:pPr>
+      <w:r>
+        <w:t xml:space="preserve">Getting calendars </w:t>
+      </w:r>
+    </w:p>
+    <w:p>
+      <w:pPr>
+        <w:pStyle w:val="ListParagraph"/>
         <w:rPr>
           <w:b/>
           <w:bCs/>
           <w:i/>
           <w:iCs/>
         </w:rPr>
-        <w:t xml:space="preserve"> data, String username)</w:t>
-      </w:r>
+      </w:pPr>
       <w:r>
         <w:rPr>
           <w:b/>
@@ -764,9 +997,8 @@
           <w:i/>
           <w:iCs/>
         </w:rPr>
-        <w:t>:</w:t>
-      </w:r>
-      <w:proofErr w:type="spellStart"/>
+        <w:t>getCalendars(</w:t>
+      </w:r>
       <w:r>
         <w:rPr>
           <w:b/>
@@ -774,37 +1006,75 @@
           <w:i/>
           <w:iCs/>
         </w:rPr>
-        <w:t>bool</w:t>
-      </w:r>
-      <w:proofErr w:type="spellEnd"/>
+        <w:t>String username, String [] snName, DayInterval interval): MyCalendar;</w:t>
+      </w:r>
+    </w:p>
+    <w:p>
+      <w:pPr>
+        <w:ind w:left="720"/>
+      </w:pPr>
+    </w:p>
+    <w:p>
+      <w:pPr>
+        <w:ind w:left="720"/>
+      </w:pPr>
+      <w:r>
+        <w:t>22/09/14</w:t>
+      </w:r>
     </w:p>
     <w:p>
       <w:pPr>
         <w:pStyle w:val="ListParagraph"/>
         <w:numPr>
           <w:ilvl w:val="0"/>
-          <w:numId w:val="4"/>
-        </w:numPr>
-      </w:pPr>
-      <w:r>
-        <w:t>Getting of MATT</w:t>
-      </w:r>
-    </w:p>
-    <w:p>
-      <w:pPr>
-        <w:pStyle w:val="ListParagraph"/>
-      </w:pPr>
-      <w:proofErr w:type="spellStart"/>
-      <w:r>
+          <w:numId w:val="5"/>
+        </w:numPr>
+      </w:pPr>
+      <w:r>
+        <w:t>Discussed Demo</w:t>
+      </w:r>
+    </w:p>
+    <w:p>
+      <w:pPr>
+        <w:pStyle w:val="ListParagraph"/>
+        <w:numPr>
+          <w:ilvl w:val="1"/>
+          <w:numId w:val="5"/>
+        </w:numPr>
+      </w:pPr>
+      <w:r>
+        <w:t xml:space="preserve">Registration/Login – Component test FES/BES1 </w:t>
+      </w:r>
+    </w:p>
+    <w:p>
+      <w:pPr>
+        <w:pStyle w:val="ListParagraph"/>
+        <w:numPr>
+          <w:ilvl w:val="1"/>
+          <w:numId w:val="5"/>
+        </w:numPr>
+      </w:pPr>
+      <w:r>
+        <w:t>Authorization –Component test inside BES2</w:t>
+      </w:r>
+    </w:p>
+    <w:p>
+      <w:pPr>
+        <w:pStyle w:val="ListParagraph"/>
+        <w:numPr>
+          <w:ilvl w:val="1"/>
+          <w:numId w:val="5"/>
+        </w:numPr>
         <w:rPr>
           <w:b/>
           <w:bCs/>
           <w:i/>
           <w:iCs/>
         </w:rPr>
-        <w:t>get_matt</w:t>
-      </w:r>
-      <w:proofErr w:type="spellEnd"/>
+      </w:pPr>
+      <w:r>
+        <w:t xml:space="preserve">Viewing/sharing URL – </w:t>
+      </w:r>
       <w:r>
         <w:rPr>
           <w:b/>
@@ -812,9 +1082,8 @@
           <w:i/>
           <w:iCs/>
         </w:rPr>
-        <w:t xml:space="preserve">(String </w:t>
-      </w:r>
-      <w:proofErr w:type="spellStart"/>
+        <w:t>http://lo</w:t>
+      </w:r>
       <w:r>
         <w:rPr>
           <w:b/>
@@ -822,9 +1091,8 @@
           <w:i/>
           <w:iCs/>
         </w:rPr>
-        <w:t>matt_name</w:t>
-      </w:r>
-      <w:proofErr w:type="spellEnd"/>
+        <w:t>cal</w:t>
+      </w:r>
       <w:r>
         <w:rPr>
           <w:b/>
@@ -832,9 +1100,8 @@
           <w:i/>
           <w:iCs/>
         </w:rPr>
-        <w:t>, String username):</w:t>
-      </w:r>
-      <w:proofErr w:type="spellStart"/>
+        <w:t>host:8080/myavailabletime/viewMatt?table=&lt;MATT name&gt;</w:t>
+      </w:r>
       <w:r>
         <w:rPr>
           <w:b/>
@@ -842,936 +1109,124 @@
           <w:i/>
           <w:iCs/>
         </w:rPr>
-        <w:t>MattData</w:t>
-      </w:r>
-      <w:proofErr w:type="spellEnd"/>
-    </w:p>
-    <w:p>
-      <w:pPr>
-        <w:pStyle w:val="ListParagraph"/>
-      </w:pPr>
-    </w:p>
-    <w:p>
-      <w:pPr>
-        <w:pStyle w:val="ListParagraph"/>
-        <w:numPr>
-          <w:ilvl w:val="0"/>
-          <w:numId w:val="4"/>
-        </w:numPr>
-      </w:pPr>
-      <w:r>
-        <w:t>Update MATT</w:t>
-      </w:r>
-    </w:p>
-    <w:p>
-      <w:pPr>
-        <w:ind w:left="720"/>
+        <w:t>&amp;</w:t>
+      </w:r>
+      <w:r>
         <w:rPr>
           <w:b/>
           <w:bCs/>
           <w:i/>
           <w:iCs/>
         </w:rPr>
-      </w:pPr>
-      <w:proofErr w:type="spellStart"/>
-      <w:r>
+        <w:t xml:space="preserve">username=&lt;username&gt; </w:t>
+      </w:r>
+    </w:p>
+    <w:p>
+      <w:pPr>
+        <w:pStyle w:val="ListParagraph"/>
+        <w:numPr>
+          <w:ilvl w:val="1"/>
+          <w:numId w:val="5"/>
+        </w:numPr>
+      </w:pPr>
+      <w:r>
+        <w:t xml:space="preserve">Sergey Z is responsible for controller function with @RequestMapping (“/viewMatt”). This function will call getMatt with parameters: MATT name and user name and show MATT </w:t>
+      </w:r>
+    </w:p>
+    <w:p>
+      <w:pPr>
+        <w:pStyle w:val="ListParagraph"/>
+        <w:numPr>
+          <w:ilvl w:val="1"/>
+          <w:numId w:val="5"/>
+        </w:numPr>
         <w:rPr>
           <w:b/>
           <w:bCs/>
           <w:i/>
           <w:iCs/>
         </w:rPr>
-        <w:t>u</w:t>
-      </w:r>
-      <w:r>
+      </w:pPr>
+      <w:r>
+        <w:t>Person contains all authorized and selected Social calendars</w:t>
+      </w:r>
+    </w:p>
+    <w:p>
+      <w:pPr>
+        <w:pStyle w:val="ListParagraph"/>
+        <w:numPr>
+          <w:ilvl w:val="1"/>
+          <w:numId w:val="5"/>
+        </w:numPr>
         <w:rPr>
           <w:b/>
           <w:bCs/>
           <w:i/>
           <w:iCs/>
         </w:rPr>
-        <w:t>pdate_matt</w:t>
-      </w:r>
-      <w:proofErr w:type="spellEnd"/>
-      <w:r>
+      </w:pPr>
+      <w:r>
+        <w:t>No polling for viewing updated and synchronized MATT’s</w:t>
+      </w:r>
+    </w:p>
+    <w:p>
+      <w:pPr>
+        <w:pStyle w:val="ListParagraph"/>
+        <w:numPr>
+          <w:ilvl w:val="1"/>
+          <w:numId w:val="5"/>
+        </w:numPr>
         <w:rPr>
           <w:b/>
           <w:bCs/>
           <w:i/>
           <w:iCs/>
         </w:rPr>
-        <w:t xml:space="preserve">(String </w:t>
-      </w:r>
-      <w:proofErr w:type="spellStart"/>
-      <w:r>
+      </w:pPr>
+      <w:r>
+        <w:t xml:space="preserve">Functions createMatt and getMatt are checking Social networks for the person. In the case if none social networks </w:t>
+      </w:r>
+      <w:r>
+        <w:t xml:space="preserve">exists </w:t>
+      </w:r>
+      <w:r>
+        <w:t>the function getSlotes is not called</w:t>
+      </w:r>
+    </w:p>
+    <w:p>
+      <w:pPr>
+        <w:pStyle w:val="ListParagraph"/>
+        <w:numPr>
+          <w:ilvl w:val="1"/>
+          <w:numId w:val="5"/>
+        </w:numPr>
         <w:rPr>
           <w:b/>
           <w:bCs/>
           <w:i/>
           <w:iCs/>
         </w:rPr>
-        <w:t>matt_name</w:t>
-      </w:r>
-      <w:proofErr w:type="spellEnd"/>
-      <w:r>
+      </w:pPr>
+      <w:r>
+        <w:t>Function setMatCalendar implies working with Google Calendar</w:t>
+      </w:r>
+    </w:p>
+    <w:p>
+      <w:pPr>
+        <w:pStyle w:val="ListParagraph"/>
+        <w:numPr>
+          <w:ilvl w:val="1"/>
+          <w:numId w:val="5"/>
+        </w:numPr>
         <w:rPr>
           <w:b/>
           <w:bCs/>
           <w:i/>
           <w:iCs/>
         </w:rPr>
-        <w:t xml:space="preserve">, String username, </w:t>
-      </w:r>
-      <w:proofErr w:type="spellStart"/>
-      <w:r>
-        <w:rPr>
-          <w:b/>
-          <w:bCs/>
-          <w:i/>
-          <w:iCs/>
-        </w:rPr>
-        <w:t>MattData</w:t>
-      </w:r>
-      <w:proofErr w:type="spellEnd"/>
-      <w:r>
-        <w:rPr>
-          <w:b/>
-          <w:bCs/>
-          <w:i/>
-          <w:iCs/>
-        </w:rPr>
-        <w:t xml:space="preserve"> data):</w:t>
-      </w:r>
-      <w:proofErr w:type="spellStart"/>
-      <w:r>
-        <w:rPr>
-          <w:b/>
-          <w:bCs/>
-          <w:i/>
-          <w:iCs/>
-        </w:rPr>
-        <w:t>bool</w:t>
-      </w:r>
-      <w:proofErr w:type="spellEnd"/>
-    </w:p>
-    <w:p>
-      <w:pPr>
-        <w:pStyle w:val="ListParagraph"/>
-        <w:numPr>
-          <w:ilvl w:val="0"/>
-          <w:numId w:val="4"/>
-        </w:numPr>
-        <w:rPr>
-          <w:b/>
-          <w:bCs/>
-          <w:color w:val="FF0000"/>
-        </w:rPr>
-      </w:pPr>
-      <w:r>
-        <w:rPr>
-          <w:color w:val="FF0000"/>
-        </w:rPr>
-        <w:t>Sharing MATT</w:t>
-      </w:r>
-      <w:r>
-        <w:rPr>
-          <w:color w:val="FF0000"/>
-        </w:rPr>
-        <w:t xml:space="preserve"> (interface </w:t>
-      </w:r>
-      <w:r>
-        <w:rPr>
-          <w:color w:val="FF0000"/>
-        </w:rPr>
-        <w:t>3</w:t>
-      </w:r>
-      <w:r>
-        <w:rPr>
-          <w:color w:val="FF0000"/>
-        </w:rPr>
-        <w:t>)</w:t>
-      </w:r>
-    </w:p>
-    <w:p>
-      <w:pPr>
-        <w:pStyle w:val="ListParagraph"/>
-        <w:rPr>
-          <w:b/>
-          <w:i/>
-          <w:color w:val="FF0000"/>
-        </w:rPr>
-      </w:pPr>
-      <w:proofErr w:type="spellStart"/>
-      <w:r>
-        <w:rPr>
-          <w:b/>
-          <w:i/>
-          <w:color w:val="FF0000"/>
-        </w:rPr>
-        <w:t>share_matt</w:t>
-      </w:r>
-      <w:proofErr w:type="spellEnd"/>
-      <w:r>
-        <w:rPr>
-          <w:b/>
-          <w:i/>
-          <w:color w:val="FF0000"/>
-        </w:rPr>
-        <w:t>(</w:t>
-      </w:r>
-      <w:proofErr w:type="spellStart"/>
-      <w:r>
-        <w:rPr>
-          <w:b/>
-          <w:i/>
-          <w:color w:val="FF0000"/>
-        </w:rPr>
-        <w:t>SocialNetwork</w:t>
-      </w:r>
-      <w:proofErr w:type="spellEnd"/>
-      <w:r>
-        <w:rPr>
-          <w:b/>
-          <w:i/>
-          <w:color w:val="FF0000"/>
-        </w:rPr>
-        <w:t xml:space="preserve"> network</w:t>
-      </w:r>
-      <w:r>
-        <w:rPr>
-          <w:b/>
-          <w:i/>
-          <w:color w:val="FF0000"/>
-        </w:rPr>
-        <w:t xml:space="preserve">, String </w:t>
-      </w:r>
-      <w:proofErr w:type="spellStart"/>
-      <w:r>
-        <w:rPr>
-          <w:b/>
-          <w:i/>
-          <w:color w:val="FF0000"/>
-        </w:rPr>
-        <w:t>matt_name</w:t>
-      </w:r>
-      <w:proofErr w:type="spellEnd"/>
-      <w:r>
-        <w:rPr>
-          <w:b/>
-          <w:i/>
-          <w:color w:val="FF0000"/>
-        </w:rPr>
-        <w:t>, String username):</w:t>
-      </w:r>
-      <w:proofErr w:type="spellStart"/>
-      <w:r>
-        <w:rPr>
-          <w:b/>
-          <w:i/>
-          <w:color w:val="FF0000"/>
-        </w:rPr>
-        <w:t>bool</w:t>
-      </w:r>
-      <w:proofErr w:type="spellEnd"/>
-    </w:p>
-    <w:p>
-      <w:pPr>
-        <w:pStyle w:val="ListParagraph"/>
-        <w:rPr>
-          <w:b/>
-          <w:i/>
-        </w:rPr>
-      </w:pPr>
-    </w:p>
-    <w:p>
-      <w:pPr>
-        <w:pStyle w:val="ListParagraph"/>
-        <w:rPr>
-          <w:bCs/>
-          <w:iCs/>
-        </w:rPr>
-      </w:pPr>
-      <w:r>
-        <w:rPr>
-          <w:bCs/>
-          <w:iCs/>
-        </w:rPr>
-        <w:t>Sharing MATT by email</w:t>
-      </w:r>
-      <w:r>
-        <w:rPr>
-          <w:bCs/>
-          <w:iCs/>
-        </w:rPr>
-        <w:t xml:space="preserve"> (interface </w:t>
-      </w:r>
-      <w:r>
-        <w:rPr>
-          <w:bCs/>
-          <w:iCs/>
-        </w:rPr>
-        <w:t>3)</w:t>
-      </w:r>
-    </w:p>
-    <w:p>
-      <w:pPr>
-        <w:pStyle w:val="ListParagraph"/>
-        <w:rPr>
-          <w:b/>
-          <w:i/>
-        </w:rPr>
-      </w:pPr>
-      <w:proofErr w:type="spellStart"/>
-      <w:r>
-        <w:rPr>
-          <w:b/>
-          <w:i/>
-        </w:rPr>
-        <w:t>getContacts</w:t>
-      </w:r>
-      <w:proofErr w:type="spellEnd"/>
-      <w:r>
-        <w:rPr>
-          <w:b/>
-          <w:i/>
-        </w:rPr>
-        <w:t>(String username):String[]</w:t>
-      </w:r>
-    </w:p>
-    <w:p>
-      <w:pPr>
-        <w:pStyle w:val="ListParagraph"/>
-        <w:rPr>
-          <w:b/>
-          <w:i/>
-        </w:rPr>
-      </w:pPr>
-      <w:proofErr w:type="spellStart"/>
-      <w:r>
-        <w:rPr>
-          <w:b/>
-          <w:i/>
-        </w:rPr>
-        <w:t>s</w:t>
-      </w:r>
-      <w:r>
-        <w:rPr>
-          <w:b/>
-          <w:i/>
-        </w:rPr>
-        <w:t>hare_matt_email</w:t>
-      </w:r>
-      <w:proofErr w:type="spellEnd"/>
-      <w:r>
-        <w:rPr>
-          <w:b/>
-          <w:i/>
-        </w:rPr>
-        <w:t>(</w:t>
-      </w:r>
-      <w:r>
-        <w:rPr>
-          <w:b/>
-          <w:i/>
-        </w:rPr>
-        <w:t xml:space="preserve">String </w:t>
-      </w:r>
-      <w:proofErr w:type="spellStart"/>
-      <w:r>
-        <w:rPr>
-          <w:b/>
-          <w:i/>
-        </w:rPr>
-        <w:t>username,</w:t>
-      </w:r>
-      <w:r>
-        <w:rPr>
-          <w:b/>
-          <w:i/>
-        </w:rPr>
-        <w:t>String</w:t>
-      </w:r>
-      <w:proofErr w:type="spellEnd"/>
-      <w:r>
-        <w:rPr>
-          <w:b/>
-          <w:i/>
-        </w:rPr>
-        <w:t xml:space="preserve"> </w:t>
-      </w:r>
-      <w:proofErr w:type="spellStart"/>
-      <w:r>
-        <w:rPr>
-          <w:b/>
-          <w:i/>
-        </w:rPr>
-        <w:t>urlMatt</w:t>
-      </w:r>
-      <w:proofErr w:type="spellEnd"/>
-      <w:r>
-        <w:rPr>
-          <w:b/>
-          <w:i/>
-        </w:rPr>
-        <w:t>, String [] to)</w:t>
-      </w:r>
-      <w:r>
-        <w:rPr>
-          <w:b/>
-          <w:i/>
-        </w:rPr>
-        <w:t>:void</w:t>
-      </w:r>
-    </w:p>
-    <w:p>
-      <w:pPr>
-        <w:pStyle w:val="ListParagraph"/>
-        <w:rPr>
-          <w:bCs/>
-          <w:iCs/>
-        </w:rPr>
-      </w:pPr>
-    </w:p>
-    <w:p>
-      <w:pPr>
-        <w:ind w:left="720"/>
-      </w:pPr>
-      <w:r>
-        <w:t>Interface 2 – between BES1 and BES2</w:t>
-      </w:r>
-    </w:p>
-    <w:p>
-      <w:pPr>
-        <w:pStyle w:val="ListParagraph"/>
-        <w:numPr>
-          <w:ilvl w:val="0"/>
-          <w:numId w:val="4"/>
-        </w:numPr>
-      </w:pPr>
-      <w:r>
-        <w:t>Identity Service</w:t>
-      </w:r>
-    </w:p>
-    <w:p>
-      <w:pPr>
-        <w:pStyle w:val="ListParagraph"/>
-        <w:rPr>
-          <w:b/>
-          <w:bCs/>
-          <w:i/>
-          <w:iCs/>
-        </w:rPr>
-      </w:pPr>
-      <w:proofErr w:type="spellStart"/>
-      <w:r>
-        <w:rPr>
-          <w:b/>
-          <w:bCs/>
-          <w:i/>
-          <w:iCs/>
-        </w:rPr>
-        <w:t>setIdentity</w:t>
-      </w:r>
-      <w:proofErr w:type="spellEnd"/>
-      <w:r>
-        <w:rPr>
-          <w:b/>
-          <w:bCs/>
-          <w:i/>
-          <w:iCs/>
-        </w:rPr>
-        <w:t xml:space="preserve">(String </w:t>
-      </w:r>
-      <w:proofErr w:type="spellStart"/>
-      <w:r>
-        <w:rPr>
-          <w:b/>
-          <w:bCs/>
-          <w:i/>
-          <w:iCs/>
-        </w:rPr>
-        <w:t>snUsername</w:t>
-      </w:r>
-      <w:proofErr w:type="spellEnd"/>
-      <w:r>
-        <w:rPr>
-          <w:b/>
-          <w:bCs/>
-          <w:i/>
-          <w:iCs/>
-        </w:rPr>
-        <w:t xml:space="preserve">, String </w:t>
-      </w:r>
-      <w:proofErr w:type="spellStart"/>
-      <w:r>
-        <w:rPr>
-          <w:b/>
-          <w:bCs/>
-          <w:i/>
-          <w:iCs/>
-        </w:rPr>
-        <w:t>matUsername</w:t>
-      </w:r>
-      <w:proofErr w:type="spellEnd"/>
-      <w:r>
-        <w:rPr>
-          <w:b/>
-          <w:bCs/>
-          <w:i/>
-          <w:iCs/>
-        </w:rPr>
-        <w:t xml:space="preserve">, String </w:t>
-      </w:r>
-      <w:proofErr w:type="spellStart"/>
-      <w:r>
-        <w:rPr>
-          <w:b/>
-          <w:bCs/>
-          <w:i/>
-          <w:iCs/>
-        </w:rPr>
-        <w:t>snName</w:t>
-      </w:r>
-      <w:proofErr w:type="spellEnd"/>
-      <w:r>
-        <w:rPr>
-          <w:b/>
-          <w:bCs/>
-          <w:i/>
-          <w:iCs/>
-        </w:rPr>
-        <w:t>):</w:t>
-      </w:r>
-      <w:proofErr w:type="spellStart"/>
-      <w:r>
-        <w:rPr>
-          <w:b/>
-          <w:bCs/>
-          <w:i/>
-          <w:iCs/>
-        </w:rPr>
-        <w:t>bool</w:t>
-      </w:r>
-      <w:proofErr w:type="spellEnd"/>
-    </w:p>
-    <w:p>
-      <w:pPr>
-        <w:pStyle w:val="ListParagraph"/>
-        <w:numPr>
-          <w:ilvl w:val="0"/>
-          <w:numId w:val="4"/>
-        </w:numPr>
-      </w:pPr>
-      <w:r>
-        <w:t xml:space="preserve">Getting calendars </w:t>
-      </w:r>
-    </w:p>
-    <w:p>
-      <w:pPr>
-        <w:pStyle w:val="ListParagraph"/>
-        <w:rPr>
-          <w:b/>
-          <w:bCs/>
-          <w:i/>
-          <w:iCs/>
-        </w:rPr>
-      </w:pPr>
-      <w:proofErr w:type="spellStart"/>
-      <w:r>
-        <w:rPr>
-          <w:b/>
-          <w:bCs/>
-          <w:i/>
-          <w:iCs/>
-        </w:rPr>
-        <w:t>getCalendars</w:t>
-      </w:r>
-      <w:proofErr w:type="spellEnd"/>
-      <w:r>
-        <w:rPr>
-          <w:b/>
-          <w:bCs/>
-          <w:i/>
-          <w:iCs/>
-        </w:rPr>
-        <w:t>(</w:t>
-      </w:r>
-      <w:r>
-        <w:rPr>
-          <w:b/>
-          <w:bCs/>
-          <w:i/>
-          <w:iCs/>
-        </w:rPr>
-        <w:t xml:space="preserve">String username, String [] </w:t>
-      </w:r>
-      <w:proofErr w:type="spellStart"/>
-      <w:r>
-        <w:rPr>
-          <w:b/>
-          <w:bCs/>
-          <w:i/>
-          <w:iCs/>
-        </w:rPr>
-        <w:t>snName</w:t>
-      </w:r>
-      <w:proofErr w:type="spellEnd"/>
-      <w:r>
-        <w:rPr>
-          <w:b/>
-          <w:bCs/>
-          <w:i/>
-          <w:iCs/>
-        </w:rPr>
-        <w:t xml:space="preserve">, </w:t>
-      </w:r>
-      <w:proofErr w:type="spellStart"/>
-      <w:r>
-        <w:rPr>
-          <w:b/>
-          <w:bCs/>
-          <w:i/>
-          <w:iCs/>
-        </w:rPr>
-        <w:t>DayInterval</w:t>
-      </w:r>
-      <w:proofErr w:type="spellEnd"/>
-      <w:r>
-        <w:rPr>
-          <w:b/>
-          <w:bCs/>
-          <w:i/>
-          <w:iCs/>
-        </w:rPr>
-        <w:t xml:space="preserve"> interval): </w:t>
-      </w:r>
-      <w:proofErr w:type="spellStart"/>
-      <w:r>
-        <w:rPr>
-          <w:b/>
-          <w:bCs/>
-          <w:i/>
-          <w:iCs/>
-        </w:rPr>
-        <w:t>MyCalendar</w:t>
-      </w:r>
-      <w:proofErr w:type="spellEnd"/>
-      <w:r>
-        <w:rPr>
-          <w:b/>
-          <w:bCs/>
-          <w:i/>
-          <w:iCs/>
-        </w:rPr>
-        <w:t>;</w:t>
-      </w:r>
-    </w:p>
-    <w:p>
-      <w:pPr>
-        <w:ind w:left="720"/>
-      </w:pPr>
-    </w:p>
-    <w:p>
-      <w:pPr>
-        <w:ind w:left="720"/>
-      </w:pPr>
-      <w:r>
-        <w:t>22/09/14</w:t>
-      </w:r>
-    </w:p>
-    <w:p>
-      <w:pPr>
-        <w:pStyle w:val="ListParagraph"/>
-        <w:numPr>
-          <w:ilvl w:val="0"/>
-          <w:numId w:val="5"/>
-        </w:numPr>
-      </w:pPr>
-      <w:r>
-        <w:t>Discussed Demo</w:t>
-      </w:r>
-    </w:p>
-    <w:p>
-      <w:pPr>
-        <w:pStyle w:val="ListParagraph"/>
-        <w:numPr>
-          <w:ilvl w:val="1"/>
-          <w:numId w:val="5"/>
-        </w:numPr>
-      </w:pPr>
-      <w:r>
-        <w:t xml:space="preserve">Registration/Login – Component test FES/BES1 </w:t>
-      </w:r>
-    </w:p>
-    <w:p>
-      <w:pPr>
-        <w:pStyle w:val="ListParagraph"/>
-        <w:numPr>
-          <w:ilvl w:val="1"/>
-          <w:numId w:val="5"/>
-        </w:numPr>
-      </w:pPr>
-      <w:r>
-        <w:t>Authorization –Component test inside BES2</w:t>
-      </w:r>
-    </w:p>
-    <w:p>
-      <w:pPr>
-        <w:pStyle w:val="ListParagraph"/>
-        <w:numPr>
-          <w:ilvl w:val="1"/>
-          <w:numId w:val="5"/>
-        </w:numPr>
-        <w:rPr>
-          <w:b/>
-          <w:bCs/>
-          <w:i/>
-          <w:iCs/>
-        </w:rPr>
-      </w:pPr>
-      <w:r>
-        <w:t xml:space="preserve">Viewing/sharing URL – </w:t>
-      </w:r>
-      <w:r>
-        <w:rPr>
-          <w:b/>
-          <w:bCs/>
-          <w:i/>
-          <w:iCs/>
-        </w:rPr>
-        <w:t>http://lo</w:t>
-      </w:r>
-      <w:r>
-        <w:rPr>
-          <w:b/>
-          <w:bCs/>
-          <w:i/>
-          <w:iCs/>
-        </w:rPr>
-        <w:t>cal</w:t>
-      </w:r>
-      <w:r>
-        <w:rPr>
-          <w:b/>
-          <w:bCs/>
-          <w:i/>
-          <w:iCs/>
-        </w:rPr>
-        <w:t>host:8080/myavailabletime/viewMatt?table=&lt;MATT name&gt;</w:t>
-      </w:r>
-      <w:r>
-        <w:rPr>
-          <w:b/>
-          <w:bCs/>
-          <w:i/>
-          <w:iCs/>
-        </w:rPr>
-        <w:t>&amp;</w:t>
-      </w:r>
-      <w:r>
-        <w:rPr>
-          <w:b/>
-          <w:bCs/>
-          <w:i/>
-          <w:iCs/>
-        </w:rPr>
-        <w:t xml:space="preserve">username=&lt;username&gt; </w:t>
-      </w:r>
-    </w:p>
-    <w:p>
-      <w:pPr>
-        <w:pStyle w:val="ListParagraph"/>
-        <w:numPr>
-          <w:ilvl w:val="1"/>
-          <w:numId w:val="5"/>
-        </w:numPr>
-      </w:pPr>
-      <w:r>
-        <w:t>Sergey Z is responsible for controller function with @</w:t>
-      </w:r>
-      <w:proofErr w:type="spellStart"/>
-      <w:r>
-        <w:t>RequestMapping</w:t>
-      </w:r>
-      <w:proofErr w:type="spellEnd"/>
-      <w:r>
-        <w:t xml:space="preserve"> (“/</w:t>
-      </w:r>
-      <w:proofErr w:type="spellStart"/>
-      <w:r>
-        <w:t>viewMatt</w:t>
-      </w:r>
-      <w:proofErr w:type="spellEnd"/>
-      <w:r>
-        <w:t xml:space="preserve">”). This function will call </w:t>
-      </w:r>
-      <w:proofErr w:type="spellStart"/>
-      <w:r>
-        <w:t>getMatt</w:t>
-      </w:r>
-      <w:proofErr w:type="spellEnd"/>
-      <w:r>
-        <w:t xml:space="preserve"> with parameters: MATT name and user name and show MATT </w:t>
-      </w:r>
-    </w:p>
-    <w:p>
-      <w:pPr>
-        <w:pStyle w:val="ListParagraph"/>
-        <w:numPr>
-          <w:ilvl w:val="1"/>
-          <w:numId w:val="5"/>
-        </w:numPr>
-        <w:rPr>
-          <w:b/>
-          <w:bCs/>
-          <w:i/>
-          <w:iCs/>
-        </w:rPr>
-      </w:pPr>
-      <w:r>
-        <w:t>Person contains all authorized and selected Social calendars</w:t>
-      </w:r>
-    </w:p>
-    <w:p>
-      <w:pPr>
-        <w:pStyle w:val="ListParagraph"/>
-        <w:numPr>
-          <w:ilvl w:val="1"/>
-          <w:numId w:val="5"/>
-        </w:numPr>
-        <w:rPr>
-          <w:b/>
-          <w:bCs/>
-          <w:i/>
-          <w:iCs/>
-        </w:rPr>
-      </w:pPr>
-      <w:r>
-        <w:t>No polling for viewing updated and synchronized MATT’s</w:t>
-      </w:r>
-    </w:p>
-    <w:p>
-      <w:pPr>
-        <w:pStyle w:val="ListParagraph"/>
-        <w:numPr>
-          <w:ilvl w:val="1"/>
-          <w:numId w:val="5"/>
-        </w:numPr>
-        <w:rPr>
-          <w:b/>
-          <w:bCs/>
-          <w:i/>
-          <w:iCs/>
-        </w:rPr>
-      </w:pPr>
-      <w:r>
-        <w:t xml:space="preserve">Functions </w:t>
-      </w:r>
-      <w:proofErr w:type="spellStart"/>
-      <w:r>
-        <w:t>createMatt</w:t>
-      </w:r>
-      <w:proofErr w:type="spellEnd"/>
-      <w:r>
-        <w:t xml:space="preserve"> and </w:t>
-      </w:r>
-      <w:proofErr w:type="spellStart"/>
-      <w:r>
-        <w:t>getMatt</w:t>
-      </w:r>
-      <w:proofErr w:type="spellEnd"/>
-      <w:r>
-        <w:t xml:space="preserve"> are checking Social networks for the person. In the case if none social networks </w:t>
-      </w:r>
-      <w:r>
-        <w:t xml:space="preserve">exists </w:t>
-      </w:r>
-      <w:r>
-        <w:t xml:space="preserve">the function </w:t>
-      </w:r>
-      <w:proofErr w:type="spellStart"/>
-      <w:r>
-        <w:t>getSlotes</w:t>
-      </w:r>
-      <w:proofErr w:type="spellEnd"/>
-      <w:r>
-        <w:t xml:space="preserve"> is not called</w:t>
-      </w:r>
-    </w:p>
-    <w:p>
-      <w:pPr>
-        <w:pStyle w:val="ListParagraph"/>
-        <w:numPr>
-          <w:ilvl w:val="1"/>
-          <w:numId w:val="5"/>
-        </w:numPr>
-        <w:rPr>
-          <w:b/>
-          <w:bCs/>
-          <w:i/>
-          <w:iCs/>
-        </w:rPr>
-      </w:pPr>
-      <w:r>
-        <w:t xml:space="preserve">Function </w:t>
-      </w:r>
-      <w:proofErr w:type="spellStart"/>
-      <w:r>
-        <w:t>setMatCalendar</w:t>
-      </w:r>
-      <w:proofErr w:type="spellEnd"/>
-      <w:r>
-        <w:t xml:space="preserve"> implies working with Google Calendar</w:t>
-      </w:r>
-    </w:p>
-    <w:p>
-      <w:pPr>
-        <w:pStyle w:val="ListParagraph"/>
-        <w:numPr>
-          <w:ilvl w:val="1"/>
-          <w:numId w:val="5"/>
-        </w:numPr>
-        <w:rPr>
-          <w:b/>
-          <w:bCs/>
-          <w:i/>
-          <w:iCs/>
-        </w:rPr>
-      </w:pPr>
-      <w:r>
-        <w:t xml:space="preserve">Function </w:t>
-      </w:r>
-      <w:proofErr w:type="spellStart"/>
-      <w:r>
-        <w:t>setMatCalendar</w:t>
-      </w:r>
-      <w:proofErr w:type="spellEnd"/>
-      <w:r>
-        <w:t xml:space="preserve"> is called from the function </w:t>
-      </w:r>
-      <w:proofErr w:type="spellStart"/>
-      <w:r>
-        <w:t>saveMatt</w:t>
-      </w:r>
-      <w:proofErr w:type="spellEnd"/>
-      <w:r>
-        <w:t xml:space="preserve">. List of actual </w:t>
-      </w:r>
-      <w:proofErr w:type="spellStart"/>
-      <w:r>
-        <w:t>MATT’a</w:t>
-      </w:r>
-      <w:proofErr w:type="spellEnd"/>
-      <w:r>
-        <w:t xml:space="preserve"> is passed to the function </w:t>
-      </w:r>
-      <w:proofErr w:type="spellStart"/>
-      <w:r>
-        <w:t>setMatCalendar</w:t>
-      </w:r>
-      <w:proofErr w:type="spellEnd"/>
-      <w:r>
-        <w:t xml:space="preserve"> </w:t>
+      </w:pPr>
+      <w:r>
+        <w:t xml:space="preserve">Function setMatCalendar is called from the function saveMatt. List of actual MATT’a is passed to the function setMatCalendar </w:t>
       </w:r>
     </w:p>
     <w:p>
@@ -2027,18 +1482,8 @@
           <w:sz w:val="19"/>
           <w:szCs w:val="19"/>
         </w:rPr>
-        <w:t xml:space="preserve">: </w:t>
-      </w:r>
-      <w:proofErr w:type="spellStart"/>
-      <w:r>
-        <w:rPr>
-          <w:rFonts w:ascii="Arial" w:hAnsi="Arial" w:cs="Arial"/>
-          <w:sz w:val="19"/>
-          <w:szCs w:val="19"/>
-        </w:rPr>
-        <w:t>myavailable</w:t>
-      </w:r>
-      <w:proofErr w:type="spellEnd"/>
+        <w:t>: myavailable</w:t>
+      </w:r>
     </w:p>
     <w:p>
       <w:pPr>
@@ -2131,18 +1576,8 @@
           <w:sz w:val="19"/>
           <w:szCs w:val="19"/>
         </w:rPr>
-        <w:t xml:space="preserve">User: </w:t>
-      </w:r>
-      <w:proofErr w:type="spellStart"/>
-      <w:r>
-        <w:rPr>
-          <w:rFonts w:ascii="Arial" w:hAnsi="Arial" w:cs="Arial"/>
-          <w:sz w:val="19"/>
-          <w:szCs w:val="19"/>
-        </w:rPr>
-        <w:t>myavailabletime</w:t>
-      </w:r>
-      <w:proofErr w:type="spellEnd"/>
+        <w:t>User: myavailabletime</w:t>
+      </w:r>
     </w:p>
     <w:p>
       <w:pPr>
@@ -2517,6 +1952,349 @@
         <w:pStyle w:val="ListParagraph"/>
       </w:pPr>
     </w:p>
+    <w:p>
+      <w:pPr>
+        <w:pStyle w:val="ListParagraph"/>
+      </w:pPr>
+    </w:p>
+    <w:p>
+      <w:pPr>
+        <w:pStyle w:val="ListParagraph"/>
+      </w:pPr>
+    </w:p>
+    <w:p>
+      <w:pPr>
+        <w:pStyle w:val="ListParagraph"/>
+      </w:pPr>
+      <w:r>
+        <w:t>11/10/2014</w:t>
+      </w:r>
+    </w:p>
+    <w:p>
+      <w:pPr>
+        <w:pStyle w:val="ListParagraph"/>
+      </w:pPr>
+      <w:r>
+        <w:t>Invitation</w:t>
+      </w:r>
+    </w:p>
+    <w:p>
+      <w:pPr>
+        <w:pStyle w:val="ListParagraph"/>
+      </w:pPr>
+      <w:r>
+        <w:t>Invitation owner – Mat user invites other users, owner of MATT</w:t>
+      </w:r>
+    </w:p>
+    <w:p>
+      <w:pPr>
+        <w:pStyle w:val="ListParagraph"/>
+      </w:pPr>
+      <w:r>
+        <w:t>Invitation guest</w:t>
+      </w:r>
+    </w:p>
+    <w:p>
+      <w:pPr>
+        <w:pStyle w:val="ListParagraph"/>
+      </w:pPr>
+      <w:r>
+        <w:t>Invitation is a collabaration process with URL of the following functionality:</w:t>
+      </w:r>
+    </w:p>
+    <w:p>
+      <w:pPr>
+        <w:pStyle w:val="ListParagraph"/>
+      </w:pPr>
+      <w:r>
+        <w:t>URL will contain email for response</w:t>
+      </w:r>
+    </w:p>
+    <w:p>
+      <w:pPr>
+        <w:pStyle w:val="ListParagraph"/>
+        <w:numPr>
+          <w:ilvl w:val="0"/>
+          <w:numId w:val="9"/>
+        </w:numPr>
+      </w:pPr>
+      <w:r>
+        <w:t>Screen with MATT of the owner and all invited people</w:t>
+      </w:r>
+    </w:p>
+    <w:p>
+      <w:pPr>
+        <w:pStyle w:val="ListParagraph"/>
+        <w:numPr>
+          <w:ilvl w:val="0"/>
+          <w:numId w:val="9"/>
+        </w:numPr>
+      </w:pPr>
+      <w:r>
+        <w:t>Actions depend on a role:</w:t>
+      </w:r>
+    </w:p>
+    <w:p>
+      <w:pPr>
+        <w:pStyle w:val="ListParagraph"/>
+        <w:numPr>
+          <w:ilvl w:val="1"/>
+          <w:numId w:val="9"/>
+        </w:numPr>
+      </w:pPr>
+      <w:r>
+        <w:t>User signed in the system</w:t>
+      </w:r>
+    </w:p>
+    <w:p>
+      <w:pPr>
+        <w:pStyle w:val="ListParagraph"/>
+        <w:numPr>
+          <w:ilvl w:val="2"/>
+          <w:numId w:val="9"/>
+        </w:numPr>
+      </w:pPr>
+      <w:r>
+        <w:t>Confirm</w:t>
+      </w:r>
+    </w:p>
+    <w:p>
+      <w:pPr>
+        <w:pStyle w:val="ListParagraph"/>
+        <w:numPr>
+          <w:ilvl w:val="2"/>
+          <w:numId w:val="9"/>
+        </w:numPr>
+      </w:pPr>
+      <w:r>
+        <w:t>Decline</w:t>
+      </w:r>
+    </w:p>
+    <w:p>
+      <w:pPr>
+        <w:pStyle w:val="ListParagraph"/>
+        <w:numPr>
+          <w:ilvl w:val="2"/>
+          <w:numId w:val="9"/>
+        </w:numPr>
+      </w:pPr>
+      <w:r>
+        <w:t>Update</w:t>
+      </w:r>
+    </w:p>
+    <w:p>
+      <w:pPr>
+        <w:pStyle w:val="ListParagraph"/>
+        <w:numPr>
+          <w:ilvl w:val="2"/>
+          <w:numId w:val="9"/>
+        </w:numPr>
+      </w:pPr>
+      <w:r>
+        <w:t>Synch</w:t>
+      </w:r>
+    </w:p>
+    <w:p>
+      <w:pPr>
+        <w:pStyle w:val="ListParagraph"/>
+        <w:numPr>
+          <w:ilvl w:val="1"/>
+          <w:numId w:val="9"/>
+        </w:numPr>
+      </w:pPr>
+      <w:r>
+        <w:t>User signed up but not signed in</w:t>
+      </w:r>
+    </w:p>
+    <w:p>
+      <w:pPr>
+        <w:pStyle w:val="ListParagraph"/>
+        <w:numPr>
+          <w:ilvl w:val="2"/>
+          <w:numId w:val="9"/>
+        </w:numPr>
+      </w:pPr>
+      <w:r>
+        <w:t>Confirm</w:t>
+      </w:r>
+    </w:p>
+    <w:p>
+      <w:pPr>
+        <w:pStyle w:val="ListParagraph"/>
+        <w:numPr>
+          <w:ilvl w:val="2"/>
+          <w:numId w:val="9"/>
+        </w:numPr>
+      </w:pPr>
+      <w:r>
+        <w:t>Decline</w:t>
+      </w:r>
+    </w:p>
+    <w:p>
+      <w:pPr>
+        <w:pStyle w:val="ListParagraph"/>
+        <w:numPr>
+          <w:ilvl w:val="2"/>
+          <w:numId w:val="9"/>
+        </w:numPr>
+      </w:pPr>
+      <w:r>
+        <w:t>Sign in</w:t>
+      </w:r>
+    </w:p>
+    <w:p>
+      <w:pPr>
+        <w:pStyle w:val="ListParagraph"/>
+        <w:numPr>
+          <w:ilvl w:val="1"/>
+          <w:numId w:val="9"/>
+        </w:numPr>
+      </w:pPr>
+      <w:r>
+        <w:t>User not signed up</w:t>
+      </w:r>
+    </w:p>
+    <w:p>
+      <w:pPr>
+        <w:pStyle w:val="ListParagraph"/>
+        <w:numPr>
+          <w:ilvl w:val="2"/>
+          <w:numId w:val="9"/>
+        </w:numPr>
+      </w:pPr>
+      <w:r>
+        <w:t>Confirm</w:t>
+      </w:r>
+    </w:p>
+    <w:p>
+      <w:pPr>
+        <w:pStyle w:val="ListParagraph"/>
+        <w:numPr>
+          <w:ilvl w:val="2"/>
+          <w:numId w:val="9"/>
+        </w:numPr>
+      </w:pPr>
+      <w:r>
+        <w:t>Decline</w:t>
+      </w:r>
+    </w:p>
+    <w:p>
+      <w:pPr>
+        <w:pStyle w:val="ListParagraph"/>
+        <w:numPr>
+          <w:ilvl w:val="2"/>
+          <w:numId w:val="9"/>
+        </w:numPr>
+      </w:pPr>
+      <w:r>
+        <w:t>Sign up</w:t>
+      </w:r>
+    </w:p>
+    <w:p>
+      <w:pPr>
+        <w:pStyle w:val="ListParagraph"/>
+        <w:numPr>
+          <w:ilvl w:val="0"/>
+          <w:numId w:val="9"/>
+        </w:numPr>
+      </w:pPr>
+      <w:r>
+        <w:t>Home page will contain cretaed tables and tables for invitation. If the table is the invitation table then the table name will contain (Invitation)</w:t>
+      </w:r>
+    </w:p>
+    <w:p>
+      <w:pPr>
+        <w:pStyle w:val="ListParagraph"/>
+        <w:numPr>
+          <w:ilvl w:val="1"/>
+          <w:numId w:val="9"/>
+        </w:numPr>
+      </w:pPr>
+      <w:r>
+        <w:t>Invitation table will contain the following functionality</w:t>
+      </w:r>
+    </w:p>
+    <w:p>
+      <w:pPr>
+        <w:pStyle w:val="ListParagraph"/>
+        <w:numPr>
+          <w:ilvl w:val="2"/>
+          <w:numId w:val="9"/>
+        </w:numPr>
+      </w:pPr>
+      <w:r>
+        <w:t>View</w:t>
+      </w:r>
+    </w:p>
+    <w:p>
+      <w:pPr>
+        <w:pStyle w:val="ListParagraph"/>
+        <w:numPr>
+          <w:ilvl w:val="2"/>
+          <w:numId w:val="9"/>
+        </w:numPr>
+      </w:pPr>
+      <w:r>
+        <w:t>Update</w:t>
+      </w:r>
+    </w:p>
+    <w:p>
+      <w:pPr>
+        <w:pStyle w:val="ListParagraph"/>
+        <w:numPr>
+          <w:ilvl w:val="2"/>
+          <w:numId w:val="9"/>
+        </w:numPr>
+      </w:pPr>
+      <w:r>
+        <w:t>Invite (the same functionality as after URL access)</w:t>
+      </w:r>
+    </w:p>
+    <w:p>
+      <w:pPr>
+        <w:pStyle w:val="ListParagraph"/>
+        <w:numPr>
+          <w:ilvl w:val="2"/>
+          <w:numId w:val="9"/>
+        </w:numPr>
+      </w:pPr>
+      <w:r>
+        <w:t>Delete</w:t>
+      </w:r>
+    </w:p>
+    <w:p>
+      <w:pPr>
+        <w:pStyle w:val="ListParagraph"/>
+        <w:numPr>
+          <w:ilvl w:val="0"/>
+          <w:numId w:val="9"/>
+        </w:numPr>
+      </w:pPr>
+      <w:r>
+        <w:t>Invited user is not signed up</w:t>
+      </w:r>
+    </w:p>
+    <w:p>
+      <w:pPr>
+        <w:pStyle w:val="ListParagraph"/>
+        <w:numPr>
+          <w:ilvl w:val="1"/>
+          <w:numId w:val="9"/>
+        </w:numPr>
+      </w:pPr>
+      <w:r>
+        <w:t>Sign Up (Assumption at the same time the user may have only one invitation)</w:t>
+      </w:r>
+    </w:p>
+    <w:p>
+      <w:pPr>
+        <w:pStyle w:val="ListParagraph"/>
+        <w:ind w:left="792"/>
+      </w:pPr>
+      <w:r>
+        <w:t>Sign Up after invitation will keep on invitation MATT. Such way that during registration in the DB there will be info about the invitation MATT</w:t>
+      </w:r>
+    </w:p>
     <w:sectPr>
       <w:pgSz w:w="12240" w:h="15840"/>
       <w:pgMar w:top="1440" w:right="1440" w:bottom="1440" w:left="1440" w:header="720" w:footer="720" w:gutter="0"/>
@@ -2530,6 +2308,95 @@
 <file path=word/numbering.xml><?xml version="1.0" encoding="utf-8"?>
 <w:numbering xmlns:wpc="http://schemas.microsoft.com/office/word/2010/wordprocessingCanvas" xmlns:mc="http://schemas.openxmlformats.org/markup-compatibility/2006" xmlns:o="urn:schemas-microsoft-com:office:office" xmlns:r="http://schemas.openxmlformats.org/officeDocument/2006/relationships" xmlns:m="http://schemas.openxmlformats.org/officeDocument/2006/math" xmlns:v="urn:schemas-microsoft-com:vml" xmlns:wp14="http://schemas.microsoft.com/office/word/2010/wordprocessingDrawing" xmlns:wp="http://schemas.openxmlformats.org/drawingml/2006/wordprocessingDrawing" xmlns:w10="urn:schemas-microsoft-com:office:word" xmlns:w="http://schemas.openxmlformats.org/wordprocessingml/2006/main" xmlns:w14="http://schemas.microsoft.com/office/word/2010/wordml" xmlns:wpg="http://schemas.microsoft.com/office/word/2010/wordprocessingGroup" xmlns:wpi="http://schemas.microsoft.com/office/word/2010/wordprocessingInk" xmlns:wne="http://schemas.microsoft.com/office/word/2006/wordml" xmlns:wps="http://schemas.microsoft.com/office/word/2010/wordprocessingShape" mc:Ignorable="w14 wp14">
   <w:abstractNum w:abstractNumId="0">
+    <w:nsid w:val="0C4D0951"/>
+    <w:multiLevelType w:val="multilevel"/>
+    <w:tmpl w:val="0409001F"/>
+    <w:lvl w:ilvl="0">
+      <w:start w:val="1"/>
+      <w:numFmt w:val="decimal"/>
+      <w:lvlText w:val="%1."/>
+      <w:lvlJc w:val="left"/>
+      <w:pPr>
+        <w:ind w:left="360" w:hanging="360"/>
+      </w:pPr>
+      <w:rPr>
+        <w:rFonts w:hint="default"/>
+      </w:rPr>
+    </w:lvl>
+    <w:lvl w:ilvl="1">
+      <w:start w:val="1"/>
+      <w:numFmt w:val="decimal"/>
+      <w:lvlText w:val="%1.%2."/>
+      <w:lvlJc w:val="left"/>
+      <w:pPr>
+        <w:ind w:left="792" w:hanging="432"/>
+      </w:pPr>
+    </w:lvl>
+    <w:lvl w:ilvl="2">
+      <w:start w:val="1"/>
+      <w:numFmt w:val="decimal"/>
+      <w:lvlText w:val="%1.%2.%3."/>
+      <w:lvlJc w:val="left"/>
+      <w:pPr>
+        <w:ind w:left="1224" w:hanging="504"/>
+      </w:pPr>
+    </w:lvl>
+    <w:lvl w:ilvl="3">
+      <w:start w:val="1"/>
+      <w:numFmt w:val="decimal"/>
+      <w:lvlText w:val="%1.%2.%3.%4."/>
+      <w:lvlJc w:val="left"/>
+      <w:pPr>
+        <w:ind w:left="1728" w:hanging="648"/>
+      </w:pPr>
+    </w:lvl>
+    <w:lvl w:ilvl="4">
+      <w:start w:val="1"/>
+      <w:numFmt w:val="decimal"/>
+      <w:lvlText w:val="%1.%2.%3.%4.%5."/>
+      <w:lvlJc w:val="left"/>
+      <w:pPr>
+        <w:ind w:left="2232" w:hanging="792"/>
+      </w:pPr>
+    </w:lvl>
+    <w:lvl w:ilvl="5">
+      <w:start w:val="1"/>
+      <w:numFmt w:val="decimal"/>
+      <w:lvlText w:val="%1.%2.%3.%4.%5.%6."/>
+      <w:lvlJc w:val="left"/>
+      <w:pPr>
+        <w:ind w:left="2736" w:hanging="936"/>
+      </w:pPr>
+    </w:lvl>
+    <w:lvl w:ilvl="6">
+      <w:start w:val="1"/>
+      <w:numFmt w:val="decimal"/>
+      <w:lvlText w:val="%1.%2.%3.%4.%5.%6.%7."/>
+      <w:lvlJc w:val="left"/>
+      <w:pPr>
+        <w:ind w:left="3240" w:hanging="1080"/>
+      </w:pPr>
+    </w:lvl>
+    <w:lvl w:ilvl="7">
+      <w:start w:val="1"/>
+      <w:numFmt w:val="decimal"/>
+      <w:lvlText w:val="%1.%2.%3.%4.%5.%6.%7.%8."/>
+      <w:lvlJc w:val="left"/>
+      <w:pPr>
+        <w:ind w:left="3744" w:hanging="1224"/>
+      </w:pPr>
+    </w:lvl>
+    <w:lvl w:ilvl="8">
+      <w:start w:val="1"/>
+      <w:numFmt w:val="decimal"/>
+      <w:lvlText w:val="%1.%2.%3.%4.%5.%6.%7.%8.%9."/>
+      <w:lvlJc w:val="left"/>
+      <w:pPr>
+        <w:ind w:left="4320" w:hanging="1440"/>
+      </w:pPr>
+    </w:lvl>
+  </w:abstractNum>
+  <w:abstractNum w:abstractNumId="1">
     <w:nsid w:val="29AB2FC0"/>
     <w:multiLevelType w:val="multilevel"/>
     <w:tmpl w:val="08D0852C"/>
@@ -2642,7 +2509,7 @@
       </w:rPr>
     </w:lvl>
   </w:abstractNum>
-  <w:abstractNum w:abstractNumId="1">
+  <w:abstractNum w:abstractNumId="2">
     <w:nsid w:val="361A450B"/>
     <w:multiLevelType w:val="multilevel"/>
     <w:tmpl w:val="0409001F"/>
@@ -2731,7 +2598,7 @@
       </w:pPr>
     </w:lvl>
   </w:abstractNum>
-  <w:abstractNum w:abstractNumId="2">
+  <w:abstractNum w:abstractNumId="3">
     <w:nsid w:val="38217A88"/>
     <w:multiLevelType w:val="hybridMultilevel"/>
     <w:tmpl w:val="F5D80D54"/>
@@ -2844,7 +2711,7 @@
       </w:rPr>
     </w:lvl>
   </w:abstractNum>
-  <w:abstractNum w:abstractNumId="3">
+  <w:abstractNum w:abstractNumId="4">
     <w:nsid w:val="56292233"/>
     <w:multiLevelType w:val="hybridMultilevel"/>
     <w:tmpl w:val="F6B8A318"/>
@@ -2933,7 +2800,7 @@
       </w:pPr>
     </w:lvl>
   </w:abstractNum>
-  <w:abstractNum w:abstractNumId="4">
+  <w:abstractNum w:abstractNumId="5">
     <w:nsid w:val="5D2B165A"/>
     <w:multiLevelType w:val="hybridMultilevel"/>
     <w:tmpl w:val="C8AC13E6"/>
@@ -3022,7 +2889,7 @@
       </w:pPr>
     </w:lvl>
   </w:abstractNum>
-  <w:abstractNum w:abstractNumId="5">
+  <w:abstractNum w:abstractNumId="6">
     <w:nsid w:val="6D337D18"/>
     <w:multiLevelType w:val="multilevel"/>
     <w:tmpl w:val="975C0B62"/>
@@ -3135,7 +3002,7 @@
       </w:rPr>
     </w:lvl>
   </w:abstractNum>
-  <w:abstractNum w:abstractNumId="6">
+  <w:abstractNum w:abstractNumId="7">
     <w:nsid w:val="75296D69"/>
     <w:multiLevelType w:val="hybridMultilevel"/>
     <w:tmpl w:val="39ACF352"/>
@@ -3248,7 +3115,7 @@
       </w:rPr>
     </w:lvl>
   </w:abstractNum>
-  <w:abstractNum w:abstractNumId="7">
+  <w:abstractNum w:abstractNumId="8">
     <w:nsid w:val="7A417439"/>
     <w:multiLevelType w:val="hybridMultilevel"/>
     <w:tmpl w:val="4A88C1E6"/>
@@ -3338,28 +3205,31 @@
     </w:lvl>
   </w:abstractNum>
   <w:num w:numId="1">
+    <w:abstractNumId w:val="6"/>
+  </w:num>
+  <w:num w:numId="2">
+    <w:abstractNumId w:val="3"/>
+  </w:num>
+  <w:num w:numId="3">
+    <w:abstractNumId w:val="1"/>
+  </w:num>
+  <w:num w:numId="4">
+    <w:abstractNumId w:val="7"/>
+  </w:num>
+  <w:num w:numId="5">
+    <w:abstractNumId w:val="2"/>
+  </w:num>
+  <w:num w:numId="6">
+    <w:abstractNumId w:val="4"/>
+  </w:num>
+  <w:num w:numId="7">
     <w:abstractNumId w:val="5"/>
   </w:num>
-  <w:num w:numId="2">
-    <w:abstractNumId w:val="2"/>
+  <w:num w:numId="8">
+    <w:abstractNumId w:val="8"/>
   </w:num>
-  <w:num w:numId="3">
+  <w:num w:numId="9">
     <w:abstractNumId w:val="0"/>
-  </w:num>
-  <w:num w:numId="4">
-    <w:abstractNumId w:val="6"/>
-  </w:num>
-  <w:num w:numId="5">
-    <w:abstractNumId w:val="1"/>
-  </w:num>
-  <w:num w:numId="6">
-    <w:abstractNumId w:val="3"/>
-  </w:num>
-  <w:num w:numId="7">
-    <w:abstractNumId w:val="4"/>
-  </w:num>
-  <w:num w:numId="8">
-    <w:abstractNumId w:val="7"/>
   </w:num>
 </w:numbering>
 </file>

</xml_diff>

<commit_message>
New Concept of the MAT
</commit_message>
<xml_diff>
--- a/src/Doc/MAT_notes.docx
+++ b/src/Doc/MAT_notes.docx
@@ -503,10 +503,10 @@
             <v:path o:extrusionok="f" gradientshapeok="t" o:connecttype="rect"/>
             <o:lock v:ext="edit" aspectratio="t"/>
           </v:shapetype>
-          <v:shape id="_x0000_i1025" type="#_x0000_t75" style="width:6in;height:324.95pt" o:ole="">
+          <v:shape id="_x0000_i1025" type="#_x0000_t75" style="width:6in;height:324.75pt" o:ole="">
             <v:imagedata r:id="rId7" o:title=""/>
           </v:shape>
-          <o:OLEObject Type="Embed" ProgID="PowerPoint.Slide.12" ShapeID="_x0000_i1025" DrawAspect="Content" ObjectID="_1478612437" r:id="rId8"/>
+          <o:OLEObject Type="Embed" ProgID="PowerPoint.Slide.12" ShapeID="_x0000_i1025" DrawAspect="Content" ObjectID="_1479130640" r:id="rId8"/>
         </w:object>
       </w:r>
     </w:p>
@@ -1727,16 +1727,21 @@
         <w:tblLook w:val="04A0" w:firstRow="1" w:lastRow="0" w:firstColumn="1" w:lastColumn="0" w:noHBand="0" w:noVBand="1"/>
       </w:tblPr>
       <w:tblGrid>
-        <w:gridCol w:w="1995"/>
-        <w:gridCol w:w="4429"/>
+        <w:gridCol w:w="50"/>
+        <w:gridCol w:w="1950"/>
+        <w:gridCol w:w="2207"/>
+        <w:gridCol w:w="2207"/>
+        <w:gridCol w:w="45"/>
       </w:tblGrid>
       <w:tr>
         <w:trPr>
+          <w:gridAfter w:val="1"/>
           <w:tblCellSpacing w:w="15" w:type="dxa"/>
         </w:trPr>
         <w:tc>
           <w:tcPr>
             <w:tcW w:w="1950" w:type="dxa"/>
+            <w:gridSpan w:val="2"/>
             <w:shd w:val="clear" w:color="auto" w:fill="FFFFFF"/>
             <w:tcMar>
               <w:top w:w="75" w:type="dxa"/>
@@ -1776,6 +1781,7 @@
         <w:tc>
           <w:tcPr>
             <w:tcW w:w="0" w:type="auto"/>
+            <w:gridSpan w:val="2"/>
             <w:shd w:val="clear" w:color="auto" w:fill="FFFFFF"/>
             <w:vAlign w:val="center"/>
             <w:hideMark/>
@@ -1804,11 +1810,13 @@
       </w:tr>
       <w:tr>
         <w:trPr>
+          <w:gridBefore w:val="1"/>
           <w:tblCellSpacing w:w="15" w:type="dxa"/>
         </w:trPr>
         <w:tc>
           <w:tcPr>
             <w:tcW w:w="1950" w:type="dxa"/>
+            <w:gridSpan w:val="2"/>
             <w:shd w:val="clear" w:color="auto" w:fill="FFFFFF"/>
             <w:tcMar>
               <w:top w:w="75" w:type="dxa"/>
@@ -1848,6 +1856,7 @@
         <w:tc>
           <w:tcPr>
             <w:tcW w:w="0" w:type="auto"/>
+            <w:gridSpan w:val="2"/>
             <w:shd w:val="clear" w:color="auto" w:fill="FFFFFF"/>
             <w:vAlign w:val="center"/>
             <w:hideMark/>
@@ -1876,11 +1885,13 @@
       </w:tr>
       <w:tr>
         <w:trPr>
+          <w:gridBefore w:val="1"/>
           <w:tblCellSpacing w:w="15" w:type="dxa"/>
         </w:trPr>
         <w:tc>
           <w:tcPr>
             <w:tcW w:w="1950" w:type="dxa"/>
+            <w:gridSpan w:val="2"/>
             <w:shd w:val="clear" w:color="auto" w:fill="FFFFFF"/>
             <w:tcMar>
               <w:top w:w="75" w:type="dxa"/>
@@ -1920,6 +1931,7 @@
         <w:tc>
           <w:tcPr>
             <w:tcW w:w="0" w:type="auto"/>
+            <w:gridSpan w:val="2"/>
             <w:shd w:val="clear" w:color="auto" w:fill="FFFFFF"/>
             <w:vAlign w:val="center"/>
             <w:hideMark/>
@@ -1950,21 +1962,25 @@
     <w:p>
       <w:pPr>
         <w:pStyle w:val="ListParagraph"/>
-      </w:pPr>
-    </w:p>
-    <w:p>
-      <w:pPr>
-        <w:pStyle w:val="ListParagraph"/>
-      </w:pPr>
-    </w:p>
-    <w:p>
-      <w:pPr>
-        <w:pStyle w:val="ListParagraph"/>
-      </w:pPr>
-    </w:p>
-    <w:p>
-      <w:pPr>
-        <w:pStyle w:val="ListParagraph"/>
+        <w:ind w:left="2475"/>
+      </w:pPr>
+    </w:p>
+    <w:p>
+      <w:pPr>
+        <w:pStyle w:val="ListParagraph"/>
+        <w:ind w:left="2475"/>
+      </w:pPr>
+    </w:p>
+    <w:p>
+      <w:pPr>
+        <w:pStyle w:val="ListParagraph"/>
+        <w:ind w:left="2475"/>
+      </w:pPr>
+    </w:p>
+    <w:p>
+      <w:pPr>
+        <w:pStyle w:val="ListParagraph"/>
+        <w:ind w:left="2475"/>
       </w:pPr>
       <w:r>
         <w:t>11/10/2014</w:t>
@@ -1973,6 +1989,7 @@
     <w:p>
       <w:pPr>
         <w:pStyle w:val="ListParagraph"/>
+        <w:ind w:left="2475"/>
       </w:pPr>
       <w:r>
         <w:t>Invitation</w:t>
@@ -1981,6 +1998,7 @@
     <w:p>
       <w:pPr>
         <w:pStyle w:val="ListParagraph"/>
+        <w:ind w:left="2475"/>
       </w:pPr>
       <w:r>
         <w:t>Invitation owner – Mat user invites other users, owner of MATT</w:t>
@@ -1989,6 +2007,7 @@
     <w:p>
       <w:pPr>
         <w:pStyle w:val="ListParagraph"/>
+        <w:ind w:left="2475"/>
       </w:pPr>
       <w:r>
         <w:t>Invitation guest</w:t>
@@ -1997,6 +2016,7 @@
     <w:p>
       <w:pPr>
         <w:pStyle w:val="ListParagraph"/>
+        <w:ind w:left="2475"/>
       </w:pPr>
       <w:r>
         <w:t>Invitation is a collabaration process with URL of the following functionality:</w:t>
@@ -2005,6 +2025,7 @@
     <w:p>
       <w:pPr>
         <w:pStyle w:val="ListParagraph"/>
+        <w:ind w:left="2475"/>
       </w:pPr>
       <w:r>
         <w:t>URL will contain email for response</w:t>
@@ -2017,6 +2038,7 @@
           <w:ilvl w:val="0"/>
           <w:numId w:val="9"/>
         </w:numPr>
+        <w:ind w:left="2115"/>
       </w:pPr>
       <w:r>
         <w:t>Screen with MATT of the owner and all invited people</w:t>
@@ -2029,6 +2051,7 @@
           <w:ilvl w:val="0"/>
           <w:numId w:val="9"/>
         </w:numPr>
+        <w:ind w:left="2115"/>
       </w:pPr>
       <w:r>
         <w:t>Actions depend on a role:</w:t>
@@ -2041,6 +2064,7 @@
           <w:ilvl w:val="1"/>
           <w:numId w:val="9"/>
         </w:numPr>
+        <w:ind w:left="2547"/>
       </w:pPr>
       <w:r>
         <w:t>User signed in the system</w:t>
@@ -2053,6 +2077,7 @@
           <w:ilvl w:val="2"/>
           <w:numId w:val="9"/>
         </w:numPr>
+        <w:ind w:left="2979"/>
       </w:pPr>
       <w:r>
         <w:t>Confirm</w:t>
@@ -2065,6 +2090,7 @@
           <w:ilvl w:val="2"/>
           <w:numId w:val="9"/>
         </w:numPr>
+        <w:ind w:left="2979"/>
       </w:pPr>
       <w:r>
         <w:t>Decline</w:t>
@@ -2077,6 +2103,7 @@
           <w:ilvl w:val="2"/>
           <w:numId w:val="9"/>
         </w:numPr>
+        <w:ind w:left="2979"/>
       </w:pPr>
       <w:r>
         <w:t>Update</w:t>
@@ -2089,6 +2116,7 @@
           <w:ilvl w:val="2"/>
           <w:numId w:val="9"/>
         </w:numPr>
+        <w:ind w:left="2979"/>
       </w:pPr>
       <w:r>
         <w:t>Synch</w:t>
@@ -2101,6 +2129,7 @@
           <w:ilvl w:val="1"/>
           <w:numId w:val="9"/>
         </w:numPr>
+        <w:ind w:left="2547"/>
       </w:pPr>
       <w:r>
         <w:t>User signed up but not signed in</w:t>
@@ -2113,6 +2142,7 @@
           <w:ilvl w:val="2"/>
           <w:numId w:val="9"/>
         </w:numPr>
+        <w:ind w:left="2979"/>
       </w:pPr>
       <w:r>
         <w:t>Confirm</w:t>
@@ -2125,6 +2155,7 @@
           <w:ilvl w:val="2"/>
           <w:numId w:val="9"/>
         </w:numPr>
+        <w:ind w:left="2979"/>
       </w:pPr>
       <w:r>
         <w:t>Decline</w:t>
@@ -2137,6 +2168,7 @@
           <w:ilvl w:val="2"/>
           <w:numId w:val="9"/>
         </w:numPr>
+        <w:ind w:left="2979"/>
       </w:pPr>
       <w:r>
         <w:t>Sign in</w:t>
@@ -2149,6 +2181,7 @@
           <w:ilvl w:val="1"/>
           <w:numId w:val="9"/>
         </w:numPr>
+        <w:ind w:left="2547"/>
       </w:pPr>
       <w:r>
         <w:t>User not signed up</w:t>
@@ -2161,6 +2194,7 @@
           <w:ilvl w:val="2"/>
           <w:numId w:val="9"/>
         </w:numPr>
+        <w:ind w:left="2979"/>
       </w:pPr>
       <w:r>
         <w:t>Confirm</w:t>
@@ -2173,6 +2207,7 @@
           <w:ilvl w:val="2"/>
           <w:numId w:val="9"/>
         </w:numPr>
+        <w:ind w:left="2979"/>
       </w:pPr>
       <w:r>
         <w:t>Decline</w:t>
@@ -2185,6 +2220,7 @@
           <w:ilvl w:val="2"/>
           <w:numId w:val="9"/>
         </w:numPr>
+        <w:ind w:left="2979"/>
       </w:pPr>
       <w:r>
         <w:t>Sign up</w:t>
@@ -2197,6 +2233,7 @@
           <w:ilvl w:val="0"/>
           <w:numId w:val="9"/>
         </w:numPr>
+        <w:ind w:left="2115"/>
       </w:pPr>
       <w:r>
         <w:t>Home page will contain cretaed tables and tables for invitation. If the table is the invitation table then the table name will contain (Invitation)</w:t>
@@ -2209,6 +2246,7 @@
           <w:ilvl w:val="1"/>
           <w:numId w:val="9"/>
         </w:numPr>
+        <w:ind w:left="2547"/>
       </w:pPr>
       <w:r>
         <w:t>Invitation table will contain the following functionality</w:t>
@@ -2221,6 +2259,7 @@
           <w:ilvl w:val="2"/>
           <w:numId w:val="9"/>
         </w:numPr>
+        <w:ind w:left="2979"/>
       </w:pPr>
       <w:r>
         <w:t>View</w:t>
@@ -2233,6 +2272,7 @@
           <w:ilvl w:val="2"/>
           <w:numId w:val="9"/>
         </w:numPr>
+        <w:ind w:left="2979"/>
       </w:pPr>
       <w:r>
         <w:t>Update</w:t>
@@ -2245,6 +2285,7 @@
           <w:ilvl w:val="2"/>
           <w:numId w:val="9"/>
         </w:numPr>
+        <w:ind w:left="2979"/>
       </w:pPr>
       <w:r>
         <w:t>Invite (the same functionality as after URL access)</w:t>
@@ -2257,6 +2298,7 @@
           <w:ilvl w:val="2"/>
           <w:numId w:val="9"/>
         </w:numPr>
+        <w:ind w:left="2979"/>
       </w:pPr>
       <w:r>
         <w:t>Delete</w:t>
@@ -2269,6 +2311,7 @@
           <w:ilvl w:val="0"/>
           <w:numId w:val="9"/>
         </w:numPr>
+        <w:ind w:left="2115"/>
       </w:pPr>
       <w:r>
         <w:t>Invited user is not signed up</w:t>
@@ -2281,6 +2324,7 @@
           <w:ilvl w:val="1"/>
           <w:numId w:val="9"/>
         </w:numPr>
+        <w:ind w:left="2547"/>
       </w:pPr>
       <w:r>
         <w:t>Sign Up (Assumption at the same time the user may have only one invitation)</w:t>
@@ -2289,18 +2333,24 @@
     <w:p>
       <w:pPr>
         <w:pStyle w:val="ListParagraph"/>
-        <w:ind w:left="792"/>
+        <w:ind w:left="2547"/>
       </w:pPr>
       <w:r>
         <w:t>Sign Up after invitation will keep on invitation MATT. Such way that during registration in the DB there will be info about the invitation MATT</w:t>
       </w:r>
     </w:p>
     <w:p>
+      <w:pPr>
+        <w:ind w:left="1755"/>
+      </w:pPr>
       <w:r>
         <w:br w:type="page"/>
       </w:r>
     </w:p>
     <w:p>
+      <w:pPr>
+        <w:ind w:left="1755"/>
+      </w:pPr>
       <w:r>
         <w:t>20/11/14</w:t>
       </w:r>
@@ -2312,6 +2362,7 @@
           <w:ilvl w:val="0"/>
           <w:numId w:val="10"/>
         </w:numPr>
+        <w:ind w:left="2115"/>
       </w:pPr>
       <w:r>
         <w:t>Owner of MATT makes an invitation:</w:t>
@@ -2324,6 +2375,7 @@
           <w:ilvl w:val="1"/>
           <w:numId w:val="10"/>
         </w:numPr>
+        <w:ind w:left="2547"/>
       </w:pPr>
       <w:r>
         <w:t>Button on the MATT bar with two options: Option of sending mails and option of setting meeting</w:t>
@@ -2336,6 +2388,7 @@
           <w:ilvl w:val="1"/>
           <w:numId w:val="10"/>
         </w:numPr>
+        <w:ind w:left="2547"/>
       </w:pPr>
       <w:r>
         <w:t>Sending mails with invitation to log in</w:t>
@@ -2348,6 +2401,7 @@
           <w:ilvl w:val="1"/>
           <w:numId w:val="10"/>
         </w:numPr>
+        <w:ind w:left="2547"/>
       </w:pPr>
       <w:r>
         <w:t>Void setGuests(String username, String tableName, String [] guestEmails)</w:t>
@@ -2355,7 +2409,7 @@
     </w:p>
     <w:p>
       <w:pPr>
-        <w:ind w:left="360"/>
+        <w:ind w:left="2115"/>
         <w:rPr>
           <w:b/>
           <w:bCs/>
@@ -2363,7 +2417,6 @@
           <w:iCs/>
         </w:rPr>
       </w:pPr>
-      <w:proofErr w:type="gramStart"/>
       <w:r>
         <w:rPr>
           <w:b/>
@@ -2371,40 +2424,39 @@
           <w:i/>
           <w:iCs/>
         </w:rPr>
-        <w:t>class</w:t>
-      </w:r>
-      <w:proofErr w:type="gramEnd"/>
-      <w:r>
+        <w:t>class Notification {</w:t>
+      </w:r>
+    </w:p>
+    <w:p>
+      <w:pPr>
+        <w:ind w:left="2115"/>
         <w:rPr>
           <w:b/>
           <w:bCs/>
           <w:i/>
           <w:iCs/>
         </w:rPr>
-        <w:t xml:space="preserve"> Notification {</w:t>
-      </w:r>
-    </w:p>
-    <w:p>
-      <w:pPr>
-        <w:ind w:left="360"/>
+      </w:pPr>
+      <w:r>
         <w:rPr>
           <w:b/>
           <w:bCs/>
           <w:i/>
           <w:iCs/>
         </w:rPr>
-      </w:pPr>
-      <w:proofErr w:type="gramStart"/>
-      <w:r>
+        <w:t>public String username;</w:t>
+      </w:r>
+    </w:p>
+    <w:p>
+      <w:pPr>
+        <w:ind w:left="2115"/>
         <w:rPr>
           <w:b/>
           <w:bCs/>
           <w:i/>
           <w:iCs/>
         </w:rPr>
-        <w:t>public</w:t>
-      </w:r>
-      <w:proofErr w:type="gramEnd"/>
+      </w:pPr>
       <w:r>
         <w:rPr>
           <w:b/>
@@ -2412,12 +2464,12 @@
           <w:i/>
           <w:iCs/>
         </w:rPr>
-        <w:t xml:space="preserve"> String username;</w:t>
-      </w:r>
-    </w:p>
-    <w:p>
-      <w:pPr>
-        <w:ind w:left="360"/>
+        <w:t>public String tableName;</w:t>
+      </w:r>
+    </w:p>
+    <w:p>
+      <w:pPr>
+        <w:ind w:left="2115"/>
         <w:rPr>
           <w:b/>
           <w:bCs/>
@@ -2425,7 +2477,6 @@
           <w:iCs/>
         </w:rPr>
       </w:pPr>
-      <w:proofErr w:type="gramStart"/>
       <w:r>
         <w:rPr>
           <w:b/>
@@ -2433,36 +2484,6 @@
           <w:i/>
           <w:iCs/>
         </w:rPr>
-        <w:t>public</w:t>
-      </w:r>
-      <w:proofErr w:type="gramEnd"/>
-      <w:r>
-        <w:rPr>
-          <w:b/>
-          <w:bCs/>
-          <w:i/>
-          <w:iCs/>
-        </w:rPr>
-        <w:t xml:space="preserve"> String tableName;</w:t>
-      </w:r>
-    </w:p>
-    <w:p>
-      <w:pPr>
-        <w:ind w:left="360"/>
-        <w:rPr>
-          <w:b/>
-          <w:bCs/>
-          <w:i/>
-          <w:iCs/>
-        </w:rPr>
-      </w:pPr>
-      <w:r>
-        <w:rPr>
-          <w:b/>
-          <w:bCs/>
-          <w:i/>
-          <w:iCs/>
-        </w:rPr>
         <w:t>};</w:t>
       </w:r>
     </w:p>
@@ -2473,6 +2494,7 @@
           <w:ilvl w:val="1"/>
           <w:numId w:val="10"/>
         </w:numPr>
+        <w:ind w:left="2547"/>
       </w:pPr>
       <w:r>
         <w:t>List&lt;Notification&gt; getNotifications(String guestName)</w:t>
@@ -2485,6 +2507,7 @@
           <w:ilvl w:val="1"/>
           <w:numId w:val="10"/>
         </w:numPr>
+        <w:ind w:left="2547"/>
       </w:pPr>
       <w:r>
         <w:t xml:space="preserve">Update of DB with info about invitation guests </w:t>
@@ -2497,6 +2520,7 @@
           <w:ilvl w:val="1"/>
           <w:numId w:val="10"/>
         </w:numPr>
+        <w:ind w:left="2547"/>
       </w:pPr>
       <w:r>
         <w:t>Setting meeting:</w:t>
@@ -2509,6 +2533,7 @@
           <w:ilvl w:val="2"/>
           <w:numId w:val="10"/>
         </w:numPr>
+        <w:ind w:left="2979"/>
       </w:pPr>
       <w:r>
         <w:t>Sending mail to all invited guests with time of meeting</w:t>
@@ -2521,6 +2546,7 @@
           <w:ilvl w:val="2"/>
           <w:numId w:val="10"/>
         </w:numPr>
+        <w:ind w:left="2979"/>
       </w:pPr>
       <w:r>
         <w:t>Set in Google calendar event with name of meeting (</w:t>
@@ -2533,6 +2559,7 @@
           <w:ilvl w:val="2"/>
           <w:numId w:val="10"/>
         </w:numPr>
+        <w:ind w:left="2979"/>
       </w:pPr>
       <w:r>
         <w:t xml:space="preserve">FES-BES2 interface: </w:t>
@@ -2541,7 +2568,7 @@
     <w:p>
       <w:pPr>
         <w:pStyle w:val="ListParagraph"/>
-        <w:ind w:left="1224"/>
+        <w:ind w:left="2979"/>
       </w:pPr>
       <w:r>
         <w:t>Void setEvent(String eventName, int startHour, int endHour);</w:t>
@@ -3425,13 +3452,23 @@
         </w:tc>
       </w:tr>
     </w:tbl>
-    <w:p/>
-    <w:p>
+    <w:p>
+      <w:pPr>
+        <w:ind w:left="720"/>
+      </w:pPr>
+    </w:p>
+    <w:p>
+      <w:pPr>
+        <w:ind w:left="720"/>
+      </w:pPr>
       <w:r>
         <w:t>24/11/14</w:t>
       </w:r>
     </w:p>
     <w:p>
+      <w:pPr>
+        <w:ind w:left="720"/>
+      </w:pPr>
       <w:r>
         <w:t>Defined main flows of invitatios:</w:t>
       </w:r>
@@ -3443,6 +3480,7 @@
           <w:ilvl w:val="0"/>
           <w:numId w:val="12"/>
         </w:numPr>
+        <w:ind w:left="1080"/>
       </w:pPr>
       <w:r>
         <w:t>The editting should be added</w:t>
@@ -3455,6 +3493,7 @@
           <w:ilvl w:val="0"/>
           <w:numId w:val="12"/>
         </w:numPr>
+        <w:ind w:left="1080"/>
       </w:pPr>
       <w:r>
         <w:t>Owner of the invitation is the owner of the MATT</w:t>
@@ -3467,6 +3506,7 @@
           <w:ilvl w:val="0"/>
           <w:numId w:val="12"/>
         </w:numPr>
+        <w:ind w:left="1080"/>
       </w:pPr>
       <w:r>
         <w:t>Guests of the invitation may update the owner’s MATT</w:t>
@@ -3479,6 +3519,7 @@
           <w:ilvl w:val="1"/>
           <w:numId w:val="12"/>
         </w:numPr>
+        <w:ind w:left="1512"/>
       </w:pPr>
       <w:r>
         <w:t xml:space="preserve">Synchronization of the free slotes is done authomatically </w:t>
@@ -3491,6 +3532,7 @@
           <w:ilvl w:val="1"/>
           <w:numId w:val="12"/>
         </w:numPr>
+        <w:ind w:left="1512"/>
       </w:pPr>
       <w:r>
         <w:t>Guest may reject the invitation and then the sync updates are note saved</w:t>
@@ -3503,6 +3545,7 @@
           <w:ilvl w:val="0"/>
           <w:numId w:val="12"/>
         </w:numPr>
+        <w:ind w:left="1080"/>
       </w:pPr>
       <w:r>
         <w:t>Setting of meeting is done as marking free time of the MATT by owner</w:t>
@@ -3511,13 +3554,13 @@
     <w:p>
       <w:pPr>
         <w:pStyle w:val="ListParagraph"/>
-        <w:ind w:left="360"/>
-      </w:pPr>
-    </w:p>
-    <w:p>
-      <w:pPr>
-        <w:pStyle w:val="ListParagraph"/>
-        <w:ind w:left="360"/>
+        <w:ind w:left="1080"/>
+      </w:pPr>
+    </w:p>
+    <w:p>
+      <w:pPr>
+        <w:pStyle w:val="ListParagraph"/>
+        <w:ind w:left="1080"/>
       </w:pPr>
       <w:r>
         <w:t>27/11/14</w:t>
@@ -3526,7 +3569,7 @@
     <w:p>
       <w:pPr>
         <w:pStyle w:val="ListParagraph"/>
-        <w:ind w:left="360"/>
+        <w:ind w:left="1080"/>
       </w:pPr>
       <w:r>
         <w:t>Flow Editting:</w:t>
@@ -3539,6 +3582,7 @@
           <w:ilvl w:val="0"/>
           <w:numId w:val="13"/>
         </w:numPr>
+        <w:ind w:left="1080"/>
       </w:pPr>
       <w:r>
         <w:t xml:space="preserve">Edit Action icon </w:t>
@@ -3551,6 +3595,7 @@
           <w:ilvl w:val="1"/>
           <w:numId w:val="13"/>
         </w:numPr>
+        <w:ind w:left="1512"/>
       </w:pPr>
       <w:r>
         <w:t xml:space="preserve">Pressing – </w:t>
@@ -3571,6 +3616,7 @@
           <w:ilvl w:val="1"/>
           <w:numId w:val="13"/>
         </w:numPr>
+        <w:ind w:left="1512"/>
       </w:pPr>
       <w:r>
         <w:t>Getting MATT per parameters; JSON creation; attribute name JSON; file – savedMatt.jsp (This JSP allows the user to edit MATT with showing all data but with no data update enabling)</w:t>
@@ -3583,6 +3629,7 @@
           <w:ilvl w:val="0"/>
           <w:numId w:val="13"/>
         </w:numPr>
+        <w:ind w:left="1080"/>
       </w:pPr>
       <w:r>
         <w:t>Invitation Action Icon</w:t>
@@ -3595,6 +3642,7 @@
           <w:ilvl w:val="1"/>
           <w:numId w:val="13"/>
         </w:numPr>
+        <w:ind w:left="1512"/>
       </w:pPr>
       <w:r>
         <w:t>Pressing –actioin: action_invitation. -&gt; two optional actions:</w:t>
@@ -3607,6 +3655,7 @@
           <w:ilvl w:val="1"/>
           <w:numId w:val="13"/>
         </w:numPr>
+        <w:ind w:left="1512"/>
       </w:pPr>
       <w:r>
         <w:t>Adding guests: sending invitation to selected guests</w:t>
@@ -3619,6 +3668,7 @@
           <w:ilvl w:val="2"/>
           <w:numId w:val="13"/>
         </w:numPr>
+        <w:ind w:left="1944"/>
       </w:pPr>
       <w:r>
         <w:t>Screen of guests selection: IfesBes1 intrface function setGuests</w:t>
@@ -3631,6 +3681,7 @@
           <w:ilvl w:val="2"/>
           <w:numId w:val="13"/>
         </w:numPr>
+        <w:ind w:left="1944"/>
       </w:pPr>
       <w:r>
         <w:t>Sending mail to all selected guests (shareByMail()):</w:t>
@@ -3639,7 +3690,7 @@
     <w:p>
       <w:pPr>
         <w:pStyle w:val="ListParagraph"/>
-        <w:ind w:left="1224"/>
+        <w:ind w:left="1944"/>
       </w:pPr>
       <w:r>
         <w:t>Dear &lt;mail address&gt;,</w:t>
@@ -3648,7 +3699,7 @@
     <w:p>
       <w:pPr>
         <w:pStyle w:val="ListParagraph"/>
-        <w:ind w:left="1224"/>
+        <w:ind w:left="1944"/>
       </w:pPr>
       <w:r>
         <w:t>You are invited to participate in &lt;MATT name&gt; meeting</w:t>
@@ -3657,18 +3708,10 @@
     <w:p>
       <w:pPr>
         <w:pStyle w:val="ListParagraph"/>
-        <w:ind w:left="1224"/>
-      </w:pPr>
-      <w:r>
-        <w:t xml:space="preserve">Please log in myavailabletime.com for </w:t>
-      </w:r>
-      <w:proofErr w:type="gramStart"/>
-      <w:r>
-        <w:t>a collaboration</w:t>
-      </w:r>
-      <w:proofErr w:type="gramEnd"/>
-      <w:r>
-        <w:t xml:space="preserve"> </w:t>
+        <w:ind w:left="1944"/>
+      </w:pPr>
+      <w:r>
+        <w:t xml:space="preserve">Please log in myavailabletime.com for a collaboration </w:t>
       </w:r>
     </w:p>
     <w:p>
@@ -3678,6 +3721,7 @@
           <w:ilvl w:val="1"/>
           <w:numId w:val="13"/>
         </w:numPr>
+        <w:ind w:left="1512"/>
       </w:pPr>
       <w:r>
         <w:t>Setting meeting:</w:t>
@@ -3690,6 +3734,7 @@
           <w:ilvl w:val="2"/>
           <w:numId w:val="13"/>
         </w:numPr>
+        <w:ind w:left="1944"/>
       </w:pPr>
       <w:r>
         <w:t xml:space="preserve"> Action: action_setmeeting; Parameters: username, table; Returns meeting.jsp file name, attribute JSON:</w:t>
@@ -3702,6 +3747,7 @@
           <w:ilvl w:val="2"/>
           <w:numId w:val="13"/>
         </w:numPr>
+        <w:ind w:left="1944"/>
       </w:pPr>
       <w:r>
         <w:t xml:space="preserve"> Meeting.jsp : action setMeeting; RequestMapping “setMeeting”. Call two functions: saveMatt (Interface IFesBes1) and setEvent(String table, String username, Matt matt) (Interface IFrontConnector)</w:t>
@@ -3714,6 +3760,7 @@
           <w:ilvl w:val="0"/>
           <w:numId w:val="13"/>
         </w:numPr>
+        <w:ind w:left="1080"/>
       </w:pPr>
       <w:r>
         <w:t xml:space="preserve">Login </w:t>
@@ -3726,6 +3773,7 @@
           <w:ilvl w:val="1"/>
           <w:numId w:val="13"/>
         </w:numPr>
+        <w:ind w:left="1512"/>
       </w:pPr>
       <w:r>
         <w:t>Tab: Invitations</w:t>
@@ -3738,6 +3786,7 @@
           <w:ilvl w:val="2"/>
           <w:numId w:val="13"/>
         </w:numPr>
+        <w:ind w:left="1944"/>
       </w:pPr>
       <w:r>
         <w:t>Pressing Tab Invitations: showing all tables in which the user has been invited</w:t>
@@ -3750,6 +3799,7 @@
           <w:ilvl w:val="3"/>
           <w:numId w:val="13"/>
         </w:numPr>
+        <w:ind w:left="2448"/>
       </w:pPr>
       <w:r>
         <w:t xml:space="preserve">Function call getNotifications from interface IFesBes1 </w:t>
@@ -3762,6 +3812,7 @@
           <w:ilvl w:val="3"/>
           <w:numId w:val="13"/>
         </w:numPr>
+        <w:ind w:left="2448"/>
       </w:pPr>
       <w:r>
         <w:t>Showing similar screen as for existing calendars but with no sharing, no calendar creation. Only view, colaboration,delete</w:t>
@@ -3774,25 +3825,1016 @@
           <w:ilvl w:val="2"/>
           <w:numId w:val="13"/>
         </w:numPr>
-      </w:pPr>
-      <w:r>
-        <w:t xml:space="preserve">Colaboration: getMatt for username and createMatt for guest; synch of two </w:t>
-      </w:r>
-      <w:proofErr w:type="gramStart"/>
-      <w:r>
-        <w:t>MATT’s ;</w:t>
-      </w:r>
-      <w:proofErr w:type="gramEnd"/>
-      <w:r>
-        <w:t xml:space="preserve"> showing synched MATT; editing; save. Function save will receive old MATT (MATT taken from getMatt), new MATT (MATT after synch and editting)</w:t>
+        <w:ind w:left="1944"/>
+      </w:pPr>
+      <w:r>
+        <w:t>Colaboration: getMatt for username and createMatt for guest; synch of two MATT’s ; showing synched MATT; editing; save. Function save will receive old MATT (MATT taken from getMatt), new MATT (MATT after synch and editting)</w:t>
+      </w:r>
+    </w:p>
+    <w:p>
+      <w:pPr>
+        <w:pStyle w:val="ListParagraph"/>
+        <w:ind w:left="1944"/>
+      </w:pPr>
+    </w:p>
+    <w:p>
+      <w:pPr>
+        <w:pStyle w:val="ListParagraph"/>
+        <w:ind w:left="1944"/>
+      </w:pPr>
+      <w:r>
+        <w:t>3/12/2014</w:t>
+      </w:r>
+    </w:p>
+    <w:p>
+      <w:pPr>
+        <w:pStyle w:val="ListParagraph"/>
+        <w:ind w:left="1944"/>
+      </w:pPr>
+      <w:r>
+        <w:t>Feedback from marketing person:</w:t>
+      </w:r>
+    </w:p>
+    <w:p>
+      <w:pPr>
+        <w:spacing w:after="0" w:line="240" w:lineRule="auto"/>
+        <w:ind w:left="4185"/>
+        <w:rPr>
+          <w:rFonts w:ascii="Arial" w:eastAsia="Times New Roman" w:hAnsi="Arial" w:cs="Arial"/>
+          <w:color w:val="222222"/>
+          <w:sz w:val="19"/>
+          <w:szCs w:val="19"/>
+          <w:shd w:val="clear" w:color="auto" w:fill="FFFFFF"/>
+        </w:rPr>
+      </w:pPr>
+      <w:r>
+        <w:rPr>
+          <w:rFonts w:ascii="Arial" w:eastAsia="Times New Roman" w:hAnsi="Arial" w:cs="Arial"/>
+          <w:b/>
+          <w:bCs/>
+          <w:color w:val="000000"/>
+          <w:sz w:val="23"/>
+          <w:szCs w:val="23"/>
+        </w:rPr>
+        <w:t>IMPORTANT:</w:t>
+      </w:r>
+    </w:p>
+    <w:p>
+      <w:pPr>
+        <w:spacing w:after="0" w:line="240" w:lineRule="auto"/>
+        <w:ind w:left="4185"/>
+        <w:rPr>
+          <w:rFonts w:ascii="Arial" w:eastAsia="Times New Roman" w:hAnsi="Arial" w:cs="Arial"/>
+          <w:color w:val="222222"/>
+          <w:sz w:val="19"/>
+          <w:szCs w:val="19"/>
+          <w:shd w:val="clear" w:color="auto" w:fill="FFFFFF"/>
+        </w:rPr>
+      </w:pPr>
+    </w:p>
+    <w:p>
+      <w:pPr>
+        <w:numPr>
+          <w:ilvl w:val="0"/>
+          <w:numId w:val="14"/>
+        </w:numPr>
+        <w:tabs>
+          <w:tab w:val="clear" w:pos="720"/>
+          <w:tab w:val="num" w:pos="10125"/>
+        </w:tabs>
+        <w:spacing w:after="0" w:line="240" w:lineRule="auto"/>
+        <w:ind w:left="5130"/>
+        <w:textAlignment w:val="baseline"/>
+        <w:rPr>
+          <w:rFonts w:ascii="Arial" w:eastAsia="Times New Roman" w:hAnsi="Arial" w:cs="Arial"/>
+          <w:color w:val="000000"/>
+          <w:sz w:val="23"/>
+          <w:szCs w:val="23"/>
+          <w:shd w:val="clear" w:color="auto" w:fill="FFFFFF"/>
+        </w:rPr>
+      </w:pPr>
+      <w:r>
+        <w:rPr>
+          <w:rFonts w:ascii="Arial" w:eastAsia="Times New Roman" w:hAnsi="Arial" w:cs="Arial"/>
+          <w:color w:val="000000"/>
+          <w:sz w:val="23"/>
+          <w:szCs w:val="23"/>
+        </w:rPr>
+        <w:t>Default = everything is not available</w:t>
+      </w:r>
+    </w:p>
+    <w:p>
+      <w:pPr>
+        <w:spacing w:after="0" w:line="240" w:lineRule="auto"/>
+        <w:ind w:left="4185"/>
+        <w:rPr>
+          <w:rFonts w:ascii="Arial" w:eastAsia="Times New Roman" w:hAnsi="Arial" w:cs="Arial"/>
+          <w:color w:val="222222"/>
+          <w:sz w:val="19"/>
+          <w:szCs w:val="19"/>
+          <w:shd w:val="clear" w:color="auto" w:fill="FFFFFF"/>
+        </w:rPr>
+      </w:pPr>
+    </w:p>
+    <w:p>
+      <w:pPr>
+        <w:numPr>
+          <w:ilvl w:val="0"/>
+          <w:numId w:val="15"/>
+        </w:numPr>
+        <w:tabs>
+          <w:tab w:val="clear" w:pos="720"/>
+          <w:tab w:val="num" w:pos="5940"/>
+        </w:tabs>
+        <w:spacing w:after="0" w:line="240" w:lineRule="auto"/>
+        <w:ind w:left="5130"/>
+        <w:textAlignment w:val="baseline"/>
+        <w:rPr>
+          <w:rFonts w:ascii="Arial" w:eastAsia="Times New Roman" w:hAnsi="Arial" w:cs="Arial"/>
+          <w:color w:val="000000"/>
+          <w:sz w:val="23"/>
+          <w:szCs w:val="23"/>
+          <w:shd w:val="clear" w:color="auto" w:fill="FFFFFF"/>
+        </w:rPr>
+      </w:pPr>
+      <w:r>
+        <w:rPr>
+          <w:rFonts w:ascii="Arial" w:eastAsia="Times New Roman" w:hAnsi="Arial" w:cs="Arial"/>
+          <w:color w:val="000000"/>
+          <w:sz w:val="23"/>
+          <w:szCs w:val="23"/>
+        </w:rPr>
+        <w:t>Selected time slots = Available time</w:t>
+      </w:r>
+    </w:p>
+    <w:p>
+      <w:pPr>
+        <w:spacing w:after="0" w:line="240" w:lineRule="auto"/>
+        <w:ind w:left="4185"/>
+        <w:rPr>
+          <w:rFonts w:ascii="Arial" w:eastAsia="Times New Roman" w:hAnsi="Arial" w:cs="Arial"/>
+          <w:color w:val="222222"/>
+          <w:sz w:val="19"/>
+          <w:szCs w:val="19"/>
+          <w:shd w:val="clear" w:color="auto" w:fill="FFFFFF"/>
+        </w:rPr>
+      </w:pPr>
+    </w:p>
+    <w:p>
+      <w:pPr>
+        <w:numPr>
+          <w:ilvl w:val="0"/>
+          <w:numId w:val="16"/>
+        </w:numPr>
+        <w:tabs>
+          <w:tab w:val="clear" w:pos="720"/>
+          <w:tab w:val="num" w:pos="4635"/>
+        </w:tabs>
+        <w:spacing w:after="0" w:line="240" w:lineRule="auto"/>
+        <w:ind w:left="5130"/>
+        <w:textAlignment w:val="baseline"/>
+        <w:rPr>
+          <w:rFonts w:ascii="Arial" w:eastAsia="Times New Roman" w:hAnsi="Arial" w:cs="Arial"/>
+          <w:color w:val="000000"/>
+          <w:sz w:val="23"/>
+          <w:szCs w:val="23"/>
+          <w:shd w:val="clear" w:color="auto" w:fill="FFFFFF"/>
+        </w:rPr>
+      </w:pPr>
+      <w:r>
+        <w:rPr>
+          <w:rFonts w:ascii="Arial" w:eastAsia="Times New Roman" w:hAnsi="Arial" w:cs="Arial"/>
+          <w:color w:val="000000"/>
+          <w:sz w:val="23"/>
+          <w:szCs w:val="23"/>
+        </w:rPr>
+        <w:t>add a radio button Select All Available</w:t>
+      </w:r>
+    </w:p>
+    <w:p>
+      <w:pPr>
+        <w:spacing w:after="240" w:line="240" w:lineRule="auto"/>
+        <w:ind w:left="4185"/>
+        <w:rPr>
+          <w:rFonts w:ascii="Arial" w:eastAsia="Times New Roman" w:hAnsi="Arial" w:cs="Arial"/>
+          <w:color w:val="222222"/>
+          <w:sz w:val="19"/>
+          <w:szCs w:val="19"/>
+          <w:shd w:val="clear" w:color="auto" w:fill="FFFFFF"/>
+        </w:rPr>
+      </w:pPr>
+    </w:p>
+    <w:p>
+      <w:pPr>
+        <w:spacing w:after="0" w:line="240" w:lineRule="auto"/>
+        <w:ind w:left="4185"/>
+        <w:rPr>
+          <w:rFonts w:ascii="Arial" w:eastAsia="Times New Roman" w:hAnsi="Arial" w:cs="Arial"/>
+          <w:color w:val="222222"/>
+          <w:sz w:val="19"/>
+          <w:szCs w:val="19"/>
+          <w:shd w:val="clear" w:color="auto" w:fill="FFFFFF"/>
+        </w:rPr>
+      </w:pPr>
+      <w:r>
+        <w:rPr>
+          <w:rFonts w:ascii="Arial" w:eastAsia="Times New Roman" w:hAnsi="Arial" w:cs="Arial"/>
+          <w:b/>
+          <w:bCs/>
+          <w:color w:val="000000"/>
+          <w:sz w:val="23"/>
+          <w:szCs w:val="23"/>
+        </w:rPr>
+        <w:t>TO CHANGE:</w:t>
+      </w:r>
+    </w:p>
+    <w:p>
+      <w:pPr>
+        <w:spacing w:after="0" w:line="240" w:lineRule="auto"/>
+        <w:ind w:left="4185"/>
+        <w:rPr>
+          <w:rFonts w:ascii="Arial" w:eastAsia="Times New Roman" w:hAnsi="Arial" w:cs="Arial"/>
+          <w:color w:val="222222"/>
+          <w:sz w:val="19"/>
+          <w:szCs w:val="19"/>
+          <w:shd w:val="clear" w:color="auto" w:fill="FFFFFF"/>
+        </w:rPr>
+      </w:pPr>
+    </w:p>
+    <w:p>
+      <w:pPr>
+        <w:numPr>
+          <w:ilvl w:val="0"/>
+          <w:numId w:val="17"/>
+        </w:numPr>
+        <w:tabs>
+          <w:tab w:val="clear" w:pos="720"/>
+          <w:tab w:val="num" w:pos="3330"/>
+        </w:tabs>
+        <w:spacing w:after="0" w:line="240" w:lineRule="auto"/>
+        <w:ind w:left="5130"/>
+        <w:textAlignment w:val="baseline"/>
+        <w:rPr>
+          <w:rFonts w:ascii="Arial" w:eastAsia="Times New Roman" w:hAnsi="Arial" w:cs="Arial"/>
+          <w:b/>
+          <w:bCs/>
+          <w:color w:val="000000"/>
+          <w:sz w:val="23"/>
+          <w:szCs w:val="23"/>
+          <w:shd w:val="clear" w:color="auto" w:fill="FFFFFF"/>
+        </w:rPr>
+      </w:pPr>
+      <w:r>
+        <w:rPr>
+          <w:rFonts w:ascii="Arial" w:eastAsia="Times New Roman" w:hAnsi="Arial" w:cs="Arial"/>
+          <w:b/>
+          <w:bCs/>
+          <w:color w:val="000000"/>
+          <w:sz w:val="23"/>
+          <w:szCs w:val="23"/>
+        </w:rPr>
+        <w:t>Syncing with other calendar | One way syncing</w:t>
+      </w:r>
+    </w:p>
+    <w:p>
+      <w:pPr>
+        <w:spacing w:after="0" w:line="240" w:lineRule="auto"/>
+        <w:ind w:left="4185"/>
+        <w:rPr>
+          <w:rFonts w:ascii="Arial" w:eastAsia="Times New Roman" w:hAnsi="Arial" w:cs="Arial"/>
+          <w:color w:val="222222"/>
+          <w:sz w:val="19"/>
+          <w:szCs w:val="19"/>
+          <w:shd w:val="clear" w:color="auto" w:fill="FFFFFF"/>
+        </w:rPr>
+      </w:pPr>
+      <w:r>
+        <w:rPr>
+          <w:rFonts w:ascii="Arial" w:eastAsia="Times New Roman" w:hAnsi="Arial" w:cs="Arial"/>
+          <w:color w:val="000000"/>
+          <w:sz w:val="23"/>
+          <w:szCs w:val="23"/>
+        </w:rPr>
+        <w:t>Never receive information from other calendars onto MAT, always push information to other calendars</w:t>
+      </w:r>
+    </w:p>
+    <w:p>
+      <w:pPr>
+        <w:spacing w:after="0" w:line="240" w:lineRule="auto"/>
+        <w:ind w:left="4185"/>
+        <w:rPr>
+          <w:rFonts w:ascii="Arial" w:eastAsia="Times New Roman" w:hAnsi="Arial" w:cs="Arial"/>
+          <w:color w:val="222222"/>
+          <w:sz w:val="19"/>
+          <w:szCs w:val="19"/>
+          <w:shd w:val="clear" w:color="auto" w:fill="FFFFFF"/>
+        </w:rPr>
+      </w:pPr>
+    </w:p>
+    <w:p>
+      <w:pPr>
+        <w:spacing w:after="0" w:line="240" w:lineRule="auto"/>
+        <w:ind w:left="4185"/>
+        <w:rPr>
+          <w:rFonts w:ascii="Arial" w:eastAsia="Times New Roman" w:hAnsi="Arial" w:cs="Arial"/>
+          <w:color w:val="222222"/>
+          <w:sz w:val="19"/>
+          <w:szCs w:val="19"/>
+          <w:shd w:val="clear" w:color="auto" w:fill="FFFFFF"/>
+        </w:rPr>
+      </w:pPr>
+      <w:r>
+        <w:rPr>
+          <w:rFonts w:ascii="Arial" w:eastAsia="Times New Roman" w:hAnsi="Arial" w:cs="Arial"/>
+          <w:color w:val="000000"/>
+          <w:sz w:val="23"/>
+          <w:szCs w:val="23"/>
+        </w:rPr>
+        <w:t>Not synching between MATs schedules</w:t>
+      </w:r>
+    </w:p>
+    <w:p>
+      <w:pPr>
+        <w:spacing w:after="240" w:line="240" w:lineRule="auto"/>
+        <w:ind w:left="4185"/>
+        <w:rPr>
+          <w:rFonts w:ascii="Arial" w:eastAsia="Times New Roman" w:hAnsi="Arial" w:cs="Arial"/>
+          <w:color w:val="222222"/>
+          <w:sz w:val="19"/>
+          <w:szCs w:val="19"/>
+          <w:shd w:val="clear" w:color="auto" w:fill="FFFFFF"/>
+        </w:rPr>
+      </w:pPr>
+    </w:p>
+    <w:p>
+      <w:pPr>
+        <w:numPr>
+          <w:ilvl w:val="0"/>
+          <w:numId w:val="18"/>
+        </w:numPr>
+        <w:spacing w:after="0" w:line="240" w:lineRule="auto"/>
+        <w:ind w:left="4185"/>
+        <w:textAlignment w:val="baseline"/>
+        <w:rPr>
+          <w:rFonts w:ascii="Arial" w:eastAsia="Times New Roman" w:hAnsi="Arial" w:cs="Arial"/>
+          <w:b/>
+          <w:bCs/>
+          <w:color w:val="000000"/>
+          <w:sz w:val="23"/>
+          <w:szCs w:val="23"/>
+          <w:shd w:val="clear" w:color="auto" w:fill="FFFFFF"/>
+        </w:rPr>
+      </w:pPr>
+      <w:r>
+        <w:rPr>
+          <w:rFonts w:ascii="Arial" w:eastAsia="Times New Roman" w:hAnsi="Arial" w:cs="Arial"/>
+          <w:b/>
+          <w:bCs/>
+          <w:color w:val="000000"/>
+          <w:sz w:val="23"/>
+          <w:szCs w:val="23"/>
+        </w:rPr>
+        <w:t>Process to be change</w:t>
+      </w:r>
+    </w:p>
+    <w:p>
+      <w:pPr>
+        <w:numPr>
+          <w:ilvl w:val="1"/>
+          <w:numId w:val="19"/>
+        </w:numPr>
+        <w:spacing w:after="0" w:line="240" w:lineRule="auto"/>
+        <w:ind w:left="4185"/>
+        <w:textAlignment w:val="baseline"/>
+        <w:rPr>
+          <w:rFonts w:ascii="Arial" w:eastAsia="Times New Roman" w:hAnsi="Arial" w:cs="Arial"/>
+          <w:color w:val="000000"/>
+          <w:sz w:val="23"/>
+          <w:szCs w:val="23"/>
+          <w:shd w:val="clear" w:color="auto" w:fill="FFFFFF"/>
+        </w:rPr>
+      </w:pPr>
+      <w:r>
+        <w:rPr>
+          <w:rFonts w:ascii="Arial" w:eastAsia="Times New Roman" w:hAnsi="Arial" w:cs="Arial"/>
+          <w:color w:val="000000"/>
+          <w:sz w:val="23"/>
+          <w:szCs w:val="23"/>
+        </w:rPr>
+        <w:t>Create a name</w:t>
+      </w:r>
+    </w:p>
+    <w:p>
+      <w:pPr>
+        <w:numPr>
+          <w:ilvl w:val="1"/>
+          <w:numId w:val="19"/>
+        </w:numPr>
+        <w:spacing w:after="0" w:line="240" w:lineRule="auto"/>
+        <w:ind w:left="4185"/>
+        <w:textAlignment w:val="baseline"/>
+        <w:rPr>
+          <w:rFonts w:ascii="Arial" w:eastAsia="Times New Roman" w:hAnsi="Arial" w:cs="Arial"/>
+          <w:color w:val="000000"/>
+          <w:sz w:val="23"/>
+          <w:szCs w:val="23"/>
+          <w:shd w:val="clear" w:color="auto" w:fill="FFFFFF"/>
+        </w:rPr>
+      </w:pPr>
+      <w:r>
+        <w:rPr>
+          <w:rFonts w:ascii="Arial" w:eastAsia="Times New Roman" w:hAnsi="Arial" w:cs="Arial"/>
+          <w:color w:val="000000"/>
+          <w:sz w:val="23"/>
+          <w:szCs w:val="23"/>
+        </w:rPr>
+        <w:t>choose intervals (15 min, 30 min, 1)</w:t>
+      </w:r>
+    </w:p>
+    <w:p>
+      <w:pPr>
+        <w:numPr>
+          <w:ilvl w:val="1"/>
+          <w:numId w:val="19"/>
+        </w:numPr>
+        <w:spacing w:after="0" w:line="240" w:lineRule="auto"/>
+        <w:ind w:left="4905" w:hanging="720"/>
+        <w:textAlignment w:val="baseline"/>
+        <w:rPr>
+          <w:rFonts w:ascii="Arial" w:eastAsia="Times New Roman" w:hAnsi="Arial" w:cs="Arial"/>
+          <w:color w:val="000000"/>
+          <w:sz w:val="23"/>
+          <w:szCs w:val="23"/>
+          <w:shd w:val="clear" w:color="auto" w:fill="FFFFFF"/>
+        </w:rPr>
+      </w:pPr>
+      <w:r>
+        <w:rPr>
+          <w:rFonts w:ascii="Arial" w:eastAsia="Times New Roman" w:hAnsi="Arial" w:cs="Arial"/>
+          <w:color w:val="000000"/>
+          <w:sz w:val="23"/>
+          <w:szCs w:val="23"/>
+        </w:rPr>
+        <w:t>select day/s of the week (visual with boxed)</w:t>
+      </w:r>
+    </w:p>
+    <w:p>
+      <w:pPr>
+        <w:spacing w:after="0" w:line="240" w:lineRule="auto"/>
+        <w:ind w:left="4905" w:hanging="720"/>
+        <w:textAlignment w:val="baseline"/>
+        <w:rPr>
+          <w:rFonts w:ascii="Arial" w:eastAsia="Times New Roman" w:hAnsi="Arial" w:cs="Arial"/>
+          <w:color w:val="000000"/>
+          <w:sz w:val="23"/>
+          <w:szCs w:val="23"/>
+          <w:shd w:val="clear" w:color="auto" w:fill="FFFFFF"/>
+        </w:rPr>
+      </w:pPr>
+      <w:r>
+        <w:rPr>
+          <w:rFonts w:ascii="Arial" w:eastAsia="Times New Roman" w:hAnsi="Arial" w:cs="Arial"/>
+          <w:color w:val="000000"/>
+          <w:sz w:val="23"/>
+          <w:szCs w:val="23"/>
+        </w:rPr>
+        <w:t xml:space="preserve">           M T W T S S</w:t>
+      </w:r>
+    </w:p>
+    <w:p>
+      <w:pPr>
+        <w:numPr>
+          <w:ilvl w:val="1"/>
+          <w:numId w:val="20"/>
+        </w:numPr>
+        <w:spacing w:after="0" w:line="240" w:lineRule="auto"/>
+        <w:ind w:left="4185"/>
+        <w:textAlignment w:val="baseline"/>
+        <w:rPr>
+          <w:rFonts w:ascii="Arial" w:eastAsia="Times New Roman" w:hAnsi="Arial" w:cs="Arial"/>
+          <w:color w:val="000000"/>
+          <w:sz w:val="23"/>
+          <w:szCs w:val="23"/>
+          <w:shd w:val="clear" w:color="auto" w:fill="FFFFFF"/>
+        </w:rPr>
+      </w:pPr>
+      <w:r>
+        <w:rPr>
+          <w:rFonts w:ascii="Arial" w:eastAsia="Times New Roman" w:hAnsi="Arial" w:cs="Arial"/>
+          <w:color w:val="000000"/>
+          <w:sz w:val="23"/>
+          <w:szCs w:val="23"/>
+        </w:rPr>
+        <w:t xml:space="preserve">Select time slots of each day (grid of </w:t>
+      </w:r>
+      <w:r>
+        <w:rPr>
+          <w:rFonts w:ascii="Arial" w:eastAsia="Times New Roman" w:hAnsi="Arial" w:cs="Arial"/>
+          <w:color w:val="000000"/>
+          <w:sz w:val="23"/>
+        </w:rPr>
+        <w:t>00:00 - 24:00</w:t>
+      </w:r>
+      <w:r>
+        <w:rPr>
+          <w:rFonts w:ascii="Arial" w:eastAsia="Times New Roman" w:hAnsi="Arial" w:cs="Arial"/>
+          <w:color w:val="000000"/>
+          <w:sz w:val="23"/>
+          <w:szCs w:val="23"/>
+        </w:rPr>
+        <w:t xml:space="preserve"> (dropdown)</w:t>
+      </w:r>
+    </w:p>
+    <w:p>
+      <w:pPr>
+        <w:numPr>
+          <w:ilvl w:val="1"/>
+          <w:numId w:val="20"/>
+        </w:numPr>
+        <w:spacing w:after="0" w:line="240" w:lineRule="auto"/>
+        <w:ind w:left="4185"/>
+        <w:textAlignment w:val="baseline"/>
+        <w:rPr>
+          <w:rFonts w:ascii="Arial" w:eastAsia="Times New Roman" w:hAnsi="Arial" w:cs="Arial"/>
+          <w:color w:val="000000"/>
+          <w:sz w:val="23"/>
+          <w:szCs w:val="23"/>
+          <w:shd w:val="clear" w:color="auto" w:fill="FFFFFF"/>
+        </w:rPr>
+      </w:pPr>
+      <w:r>
+        <w:rPr>
+          <w:rFonts w:ascii="Arial" w:eastAsia="Times New Roman" w:hAnsi="Arial" w:cs="Arial"/>
+          <w:color w:val="000000"/>
+          <w:sz w:val="23"/>
+          <w:szCs w:val="23"/>
+        </w:rPr>
+        <w:t>Choose starting date (calendar icon)</w:t>
+      </w:r>
+    </w:p>
+    <w:p>
+      <w:pPr>
+        <w:numPr>
+          <w:ilvl w:val="1"/>
+          <w:numId w:val="20"/>
+        </w:numPr>
+        <w:spacing w:after="0" w:line="240" w:lineRule="auto"/>
+        <w:ind w:left="4185"/>
+        <w:textAlignment w:val="baseline"/>
+        <w:rPr>
+          <w:rFonts w:ascii="Arial" w:eastAsia="Times New Roman" w:hAnsi="Arial" w:cs="Arial"/>
+          <w:color w:val="000000"/>
+          <w:sz w:val="23"/>
+          <w:szCs w:val="23"/>
+          <w:shd w:val="clear" w:color="auto" w:fill="FFFFFF"/>
+        </w:rPr>
+      </w:pPr>
+      <w:r>
+        <w:rPr>
+          <w:rFonts w:ascii="Arial" w:eastAsia="Times New Roman" w:hAnsi="Arial" w:cs="Arial"/>
+          <w:color w:val="000000"/>
+          <w:sz w:val="23"/>
+          <w:szCs w:val="23"/>
+        </w:rPr>
+        <w:t>Choosing ending date (calendar icon)</w:t>
+      </w:r>
+    </w:p>
+    <w:p>
+      <w:pPr>
+        <w:numPr>
+          <w:ilvl w:val="2"/>
+          <w:numId w:val="21"/>
+        </w:numPr>
+        <w:spacing w:after="0" w:line="240" w:lineRule="auto"/>
+        <w:ind w:left="4185"/>
+        <w:textAlignment w:val="baseline"/>
+        <w:rPr>
+          <w:rFonts w:ascii="Arial" w:eastAsia="Times New Roman" w:hAnsi="Arial" w:cs="Arial"/>
+          <w:color w:val="000000"/>
+          <w:sz w:val="23"/>
+          <w:szCs w:val="23"/>
+          <w:shd w:val="clear" w:color="auto" w:fill="FFFFFF"/>
+        </w:rPr>
+      </w:pPr>
+      <w:r>
+        <w:rPr>
+          <w:rFonts w:ascii="Arial" w:eastAsia="Times New Roman" w:hAnsi="Arial" w:cs="Arial"/>
+          <w:color w:val="000000"/>
+          <w:sz w:val="23"/>
+          <w:szCs w:val="23"/>
+        </w:rPr>
+        <w:t>give an option of Repeat (dropdown 1 month to 12 months)</w:t>
+      </w:r>
+    </w:p>
+    <w:p>
+      <w:pPr>
+        <w:numPr>
+          <w:ilvl w:val="1"/>
+          <w:numId w:val="21"/>
+        </w:numPr>
+        <w:spacing w:after="0" w:line="240" w:lineRule="auto"/>
+        <w:ind w:left="4185"/>
+        <w:textAlignment w:val="baseline"/>
+        <w:rPr>
+          <w:rFonts w:ascii="Arial" w:eastAsia="Times New Roman" w:hAnsi="Arial" w:cs="Arial"/>
+          <w:color w:val="000000"/>
+          <w:sz w:val="23"/>
+          <w:szCs w:val="23"/>
+          <w:shd w:val="clear" w:color="auto" w:fill="FFFFFF"/>
+        </w:rPr>
+      </w:pPr>
+      <w:r>
+        <w:rPr>
+          <w:rFonts w:ascii="Arial" w:eastAsia="Times New Roman" w:hAnsi="Arial" w:cs="Arial"/>
+          <w:color w:val="000000"/>
+          <w:sz w:val="23"/>
+          <w:szCs w:val="23"/>
+        </w:rPr>
+        <w:t>Save</w:t>
+      </w:r>
+    </w:p>
+    <w:p>
+      <w:pPr>
+        <w:spacing w:after="0" w:line="240" w:lineRule="auto"/>
+        <w:ind w:left="4185"/>
+        <w:rPr>
+          <w:rFonts w:ascii="Arial" w:eastAsia="Times New Roman" w:hAnsi="Arial" w:cs="Arial"/>
+          <w:color w:val="222222"/>
+          <w:sz w:val="19"/>
+          <w:szCs w:val="19"/>
+          <w:shd w:val="clear" w:color="auto" w:fill="FFFFFF"/>
+        </w:rPr>
+      </w:pPr>
+    </w:p>
+    <w:p>
+      <w:pPr>
+        <w:numPr>
+          <w:ilvl w:val="0"/>
+          <w:numId w:val="22"/>
+        </w:numPr>
+        <w:spacing w:after="0" w:line="240" w:lineRule="auto"/>
+        <w:ind w:left="4185"/>
+        <w:textAlignment w:val="baseline"/>
+        <w:rPr>
+          <w:rFonts w:ascii="Arial" w:eastAsia="Times New Roman" w:hAnsi="Arial" w:cs="Arial"/>
+          <w:b/>
+          <w:bCs/>
+          <w:color w:val="000000"/>
+          <w:sz w:val="23"/>
+          <w:szCs w:val="23"/>
+          <w:shd w:val="clear" w:color="auto" w:fill="FFFFFF"/>
+        </w:rPr>
+      </w:pPr>
+      <w:r>
+        <w:rPr>
+          <w:rFonts w:ascii="Arial" w:eastAsia="Times New Roman" w:hAnsi="Arial" w:cs="Arial"/>
+          <w:b/>
+          <w:bCs/>
+          <w:color w:val="000000"/>
+          <w:sz w:val="23"/>
+          <w:szCs w:val="23"/>
+        </w:rPr>
+        <w:t>Registration</w:t>
+      </w:r>
+    </w:p>
+    <w:p>
+      <w:pPr>
+        <w:numPr>
+          <w:ilvl w:val="1"/>
+          <w:numId w:val="23"/>
+        </w:numPr>
+        <w:spacing w:after="0" w:line="240" w:lineRule="auto"/>
+        <w:ind w:left="4185"/>
+        <w:textAlignment w:val="baseline"/>
+        <w:rPr>
+          <w:rFonts w:ascii="Arial" w:eastAsia="Times New Roman" w:hAnsi="Arial" w:cs="Arial"/>
+          <w:color w:val="000000"/>
+          <w:sz w:val="23"/>
+          <w:szCs w:val="23"/>
+          <w:shd w:val="clear" w:color="auto" w:fill="FFFFFF"/>
+        </w:rPr>
+      </w:pPr>
+      <w:r>
+        <w:rPr>
+          <w:rFonts w:ascii="Arial" w:eastAsia="Times New Roman" w:hAnsi="Arial" w:cs="Arial"/>
+          <w:color w:val="000000"/>
+          <w:sz w:val="23"/>
+          <w:szCs w:val="23"/>
+        </w:rPr>
+        <w:t>On screen message once user registered:</w:t>
+      </w:r>
+    </w:p>
+    <w:p>
+      <w:pPr>
+        <w:spacing w:after="0" w:line="240" w:lineRule="auto"/>
+        <w:ind w:left="4185"/>
+        <w:rPr>
+          <w:rFonts w:ascii="Arial" w:eastAsia="Times New Roman" w:hAnsi="Arial" w:cs="Arial"/>
+          <w:color w:val="222222"/>
+          <w:sz w:val="19"/>
+          <w:szCs w:val="19"/>
+          <w:shd w:val="clear" w:color="auto" w:fill="FFFFFF"/>
+        </w:rPr>
+      </w:pPr>
+    </w:p>
+    <w:p>
+      <w:pPr>
+        <w:spacing w:after="0" w:line="240" w:lineRule="auto"/>
+        <w:ind w:left="5625"/>
+        <w:rPr>
+          <w:rFonts w:ascii="Arial" w:eastAsia="Times New Roman" w:hAnsi="Arial" w:cs="Arial"/>
+          <w:color w:val="222222"/>
+          <w:sz w:val="19"/>
+          <w:szCs w:val="19"/>
+          <w:shd w:val="clear" w:color="auto" w:fill="FFFFFF"/>
+        </w:rPr>
+      </w:pPr>
+      <w:r>
+        <w:rPr>
+          <w:rFonts w:ascii="Arial" w:eastAsia="Times New Roman" w:hAnsi="Arial" w:cs="Arial"/>
+          <w:color w:val="000000"/>
+          <w:sz w:val="23"/>
+          <w:szCs w:val="23"/>
+        </w:rPr>
+        <w:t>Thank you for registering,</w:t>
+      </w:r>
+    </w:p>
+    <w:p>
+      <w:pPr>
+        <w:pStyle w:val="ListParagraph"/>
+        <w:ind w:left="5409"/>
+        <w:rPr>
+          <w:rFonts w:ascii="Arial" w:eastAsia="Times New Roman" w:hAnsi="Arial" w:cs="Arial"/>
+          <w:color w:val="000000"/>
+          <w:sz w:val="23"/>
+          <w:szCs w:val="23"/>
+        </w:rPr>
+      </w:pPr>
+      <w:r>
+        <w:rPr>
+          <w:rFonts w:ascii="Arial" w:eastAsia="Times New Roman" w:hAnsi="Arial" w:cs="Arial"/>
+          <w:color w:val="000000"/>
+          <w:sz w:val="23"/>
+          <w:szCs w:val="23"/>
+        </w:rPr>
+        <w:t>Please check your email to confirm</w:t>
       </w:r>
     </w:p>
     <w:p>
       <w:pPr>
         <w:pStyle w:val="ListParagraph"/>
         <w:ind w:left="1224"/>
-      </w:pPr>
-    </w:p>
+        <w:rPr>
+          <w:rFonts w:ascii="Arial" w:eastAsia="Times New Roman" w:hAnsi="Arial" w:cs="Arial"/>
+          <w:color w:val="000000"/>
+          <w:sz w:val="23"/>
+          <w:szCs w:val="23"/>
+        </w:rPr>
+      </w:pPr>
+    </w:p>
+    <w:p>
+      <w:pPr>
+        <w:pStyle w:val="ListParagraph"/>
+        <w:ind w:left="0"/>
+        <w:rPr>
+          <w:rFonts w:ascii="Arial" w:eastAsia="Times New Roman" w:hAnsi="Arial" w:cs="Arial"/>
+          <w:color w:val="000000"/>
+          <w:sz w:val="23"/>
+          <w:szCs w:val="23"/>
+        </w:rPr>
+      </w:pPr>
+      <w:r>
+        <w:rPr>
+          <w:rFonts w:ascii="Arial" w:eastAsia="Times New Roman" w:hAnsi="Arial" w:cs="Arial"/>
+          <w:color w:val="000000"/>
+          <w:sz w:val="23"/>
+          <w:szCs w:val="23"/>
+        </w:rPr>
+        <w:t>Updated flows:</w:t>
+      </w:r>
+    </w:p>
+    <w:p>
+      <w:pPr>
+        <w:pStyle w:val="ListParagraph"/>
+        <w:numPr>
+          <w:ilvl w:val="2"/>
+          <w:numId w:val="23"/>
+        </w:numPr>
+        <w:rPr>
+          <w:b/>
+          <w:bCs/>
+          <w:i/>
+          <w:iCs/>
+        </w:rPr>
+      </w:pPr>
+      <w:r>
+        <w:t xml:space="preserve">Login/Registration – the same  + alert : </w:t>
+      </w:r>
+      <w:r>
+        <w:rPr>
+          <w:b/>
+          <w:bCs/>
+          <w:i/>
+          <w:iCs/>
+        </w:rPr>
+        <w:t>Thank you for registering,</w:t>
+      </w:r>
+    </w:p>
+    <w:p>
+      <w:pPr>
+        <w:pStyle w:val="ListParagraph"/>
+        <w:ind w:left="2160"/>
+        <w:rPr>
+          <w:b/>
+          <w:bCs/>
+          <w:i/>
+          <w:iCs/>
+        </w:rPr>
+      </w:pPr>
+      <w:r>
+        <w:rPr>
+          <w:b/>
+          <w:bCs/>
+          <w:i/>
+          <w:iCs/>
+        </w:rPr>
+        <w:t xml:space="preserve">                                                                       </w:t>
+      </w:r>
+      <w:r>
+        <w:rPr>
+          <w:b/>
+          <w:bCs/>
+          <w:i/>
+          <w:iCs/>
+        </w:rPr>
+        <w:t>Please check your email to confirm</w:t>
+      </w:r>
+    </w:p>
+    <w:p>
+      <w:pPr>
+        <w:pStyle w:val="ListParagraph"/>
+        <w:numPr>
+          <w:ilvl w:val="2"/>
+          <w:numId w:val="23"/>
+        </w:numPr>
+      </w:pPr>
+      <w:r>
+        <w:t>Creating Calendar:</w:t>
+      </w:r>
+    </w:p>
+    <w:p>
+      <w:pPr>
+        <w:pStyle w:val="ListParagraph"/>
+        <w:numPr>
+          <w:ilvl w:val="3"/>
+          <w:numId w:val="23"/>
+        </w:numPr>
+      </w:pPr>
+      <w:r>
+        <w:t>Menu : Options: 7 checkboxes: Mon Tue Wed Thu Fri Sat Sun</w:t>
+      </w:r>
+    </w:p>
+    <w:p>
+      <w:pPr>
+        <w:pStyle w:val="ListParagraph"/>
+        <w:ind w:left="2880"/>
+      </w:pPr>
+      <w:r>
+        <w:t xml:space="preserve">Repeat : </w:t>
+      </w:r>
+      <w:r>
+        <w:t>pull down menu with periodicity either week or month.</w:t>
+      </w:r>
+    </w:p>
+    <w:p>
+      <w:pPr>
+        <w:pStyle w:val="ListParagraph"/>
+        <w:ind w:left="2880"/>
+      </w:pPr>
+      <w:r>
+        <w:t>Start Date: &lt;standard calendar gadget &gt;</w:t>
+      </w:r>
+    </w:p>
+    <w:p>
+      <w:pPr>
+        <w:pStyle w:val="ListParagraph"/>
+        <w:ind w:left="2880"/>
+      </w:pPr>
+      <w:r>
+        <w:t xml:space="preserve">End Date: &lt;standard clendar gadget&gt; </w:t>
+      </w:r>
+    </w:p>
+    <w:p>
+      <w:pPr>
+        <w:pStyle w:val="ListParagraph"/>
+        <w:ind w:left="2880"/>
+      </w:pPr>
+      <w:r>
+        <w:t>Assumed that months are counted from the start date and not from the first day of the month. Month is 4 weeks exactly.</w:t>
+      </w:r>
+    </w:p>
+    <w:p>
+      <w:pPr>
+        <w:pStyle w:val="ListParagraph"/>
+        <w:ind w:left="2880"/>
+      </w:pPr>
+    </w:p>
+    <w:p>
+      <w:pPr>
+        <w:pStyle w:val="ListParagraph"/>
+        <w:numPr>
+          <w:ilvl w:val="3"/>
+          <w:numId w:val="23"/>
+        </w:numPr>
+      </w:pPr>
+      <w:r>
+        <w:t>FES doesn’t call createMatt function from the IFesBes1 interface</w:t>
+      </w:r>
+    </w:p>
+    <w:p>
+      <w:pPr>
+        <w:pStyle w:val="ListParagraph"/>
+        <w:numPr>
+          <w:ilvl w:val="3"/>
+          <w:numId w:val="23"/>
+        </w:numPr>
+      </w:pPr>
+      <w:r>
+        <w:t>User gots all slots where the selected days of week are marked by the yellow</w:t>
+      </w:r>
+    </w:p>
+    <w:p>
+      <w:pPr>
+        <w:pStyle w:val="ListParagraph"/>
+        <w:numPr>
+          <w:ilvl w:val="3"/>
+          <w:numId w:val="23"/>
+        </w:numPr>
+      </w:pPr>
+      <w:r>
+        <w:t>saveMatt function from IFesBes1 gets null as first parameters instead of old matt</w:t>
+      </w:r>
+    </w:p>
+    <w:p>
+      <w:pPr>
+        <w:pStyle w:val="ListParagraph"/>
+        <w:numPr>
+          <w:ilvl w:val="2"/>
+          <w:numId w:val="23"/>
+        </w:numPr>
+      </w:pPr>
+      <w:r>
+        <w:t>Collaborations</w:t>
+      </w:r>
+    </w:p>
+    <w:p>
+      <w:pPr>
+        <w:pStyle w:val="ListParagraph"/>
+        <w:numPr>
+          <w:ilvl w:val="3"/>
+          <w:numId w:val="23"/>
+        </w:numPr>
+      </w:pPr>
+      <w:r>
+        <w:t>Synch with Google and marking by yellow all conflicts for available time of a meeting.</w:t>
+      </w:r>
+    </w:p>
+    <w:p>
+      <w:pPr>
+        <w:pStyle w:val="ListParagraph"/>
+        <w:numPr>
+          <w:ilvl w:val="3"/>
+          <w:numId w:val="23"/>
+        </w:numPr>
+      </w:pPr>
+      <w:r>
+        <w:t>The invited users may updtaed either green or yellow slotes</w:t>
+      </w:r>
+    </w:p>
+    <w:p>
+      <w:pPr>
+        <w:pStyle w:val="ListParagraph"/>
+        <w:ind w:left="2880"/>
+      </w:pPr>
+    </w:p>
+    <w:p/>
+    <w:p>
+      <w:pPr>
+        <w:pStyle w:val="ListParagraph"/>
+        <w:ind w:left="2880"/>
+      </w:pPr>
+    </w:p>
+    <w:p>
+      <w:pPr>
+        <w:ind w:left="2520"/>
+      </w:pPr>
+    </w:p>
+    <w:p>
+      <w:pPr>
+        <w:ind w:left="2520"/>
+      </w:pPr>
+    </w:p>
+    <w:p/>
     <w:sectPr>
       <w:pgSz w:w="12240" w:h="15840"/>
       <w:pgMar w:top="1440" w:right="1440" w:bottom="1440" w:left="1440" w:header="720" w:footer="720" w:gutter="0"/>
@@ -3806,6 +4848,119 @@
 <file path=word/numbering.xml><?xml version="1.0" encoding="utf-8"?>
 <w:numbering xmlns:wpc="http://schemas.microsoft.com/office/word/2010/wordprocessingCanvas" xmlns:mc="http://schemas.openxmlformats.org/markup-compatibility/2006" xmlns:o="urn:schemas-microsoft-com:office:office" xmlns:r="http://schemas.openxmlformats.org/officeDocument/2006/relationships" xmlns:m="http://schemas.openxmlformats.org/officeDocument/2006/math" xmlns:v="urn:schemas-microsoft-com:vml" xmlns:wp14="http://schemas.microsoft.com/office/word/2010/wordprocessingDrawing" xmlns:wp="http://schemas.openxmlformats.org/drawingml/2006/wordprocessingDrawing" xmlns:w10="urn:schemas-microsoft-com:office:word" xmlns:w="http://schemas.openxmlformats.org/wordprocessingml/2006/main" xmlns:w14="http://schemas.microsoft.com/office/word/2010/wordml" xmlns:wpg="http://schemas.microsoft.com/office/word/2010/wordprocessingGroup" xmlns:wpi="http://schemas.microsoft.com/office/word/2010/wordprocessingInk" xmlns:wne="http://schemas.microsoft.com/office/word/2006/wordml" xmlns:wps="http://schemas.microsoft.com/office/word/2010/wordprocessingShape" mc:Ignorable="w14 wp14">
   <w:abstractNum w:abstractNumId="0">
+    <w:nsid w:val="030C0401"/>
+    <w:multiLevelType w:val="multilevel"/>
+    <w:tmpl w:val="9DB4A91C"/>
+    <w:lvl w:ilvl="0">
+      <w:start w:val="2"/>
+      <w:numFmt w:val="decimal"/>
+      <w:lvlText w:val="%1."/>
+      <w:lvlJc w:val="left"/>
+      <w:pPr>
+        <w:tabs>
+          <w:tab w:val="num" w:pos="720"/>
+        </w:tabs>
+        <w:ind w:left="720" w:hanging="360"/>
+      </w:pPr>
+    </w:lvl>
+    <w:lvl w:ilvl="1">
+      <w:start w:val="1"/>
+      <w:numFmt w:val="decimal"/>
+      <w:lvlText w:val="%2."/>
+      <w:lvlJc w:val="left"/>
+      <w:pPr>
+        <w:tabs>
+          <w:tab w:val="num" w:pos="1440"/>
+        </w:tabs>
+        <w:ind w:left="1440" w:hanging="360"/>
+      </w:pPr>
+    </w:lvl>
+    <w:lvl w:ilvl="2">
+      <w:start w:val="1"/>
+      <w:numFmt w:val="decimal"/>
+      <w:lvlText w:val="%3."/>
+      <w:lvlJc w:val="left"/>
+      <w:pPr>
+        <w:tabs>
+          <w:tab w:val="num" w:pos="2160"/>
+        </w:tabs>
+        <w:ind w:left="2160" w:hanging="360"/>
+      </w:pPr>
+    </w:lvl>
+    <w:lvl w:ilvl="3">
+      <w:start w:val="1"/>
+      <w:numFmt w:val="decimal"/>
+      <w:lvlText w:val="%4."/>
+      <w:lvlJc w:val="left"/>
+      <w:pPr>
+        <w:tabs>
+          <w:tab w:val="num" w:pos="2880"/>
+        </w:tabs>
+        <w:ind w:left="2880" w:hanging="360"/>
+      </w:pPr>
+    </w:lvl>
+    <w:lvl w:ilvl="4">
+      <w:start w:val="1"/>
+      <w:numFmt w:val="decimal"/>
+      <w:lvlText w:val="%5."/>
+      <w:lvlJc w:val="left"/>
+      <w:pPr>
+        <w:tabs>
+          <w:tab w:val="num" w:pos="3600"/>
+        </w:tabs>
+        <w:ind w:left="3600" w:hanging="360"/>
+      </w:pPr>
+    </w:lvl>
+    <w:lvl w:ilvl="5">
+      <w:start w:val="1"/>
+      <w:numFmt w:val="decimal"/>
+      <w:lvlText w:val="%6."/>
+      <w:lvlJc w:val="left"/>
+      <w:pPr>
+        <w:tabs>
+          <w:tab w:val="num" w:pos="4320"/>
+        </w:tabs>
+        <w:ind w:left="4320" w:hanging="360"/>
+      </w:pPr>
+    </w:lvl>
+    <w:lvl w:ilvl="6">
+      <w:start w:val="1"/>
+      <w:numFmt w:val="decimal"/>
+      <w:lvlText w:val="%7."/>
+      <w:lvlJc w:val="left"/>
+      <w:pPr>
+        <w:tabs>
+          <w:tab w:val="num" w:pos="5040"/>
+        </w:tabs>
+        <w:ind w:left="5040" w:hanging="360"/>
+      </w:pPr>
+    </w:lvl>
+    <w:lvl w:ilvl="7">
+      <w:start w:val="1"/>
+      <w:numFmt w:val="decimal"/>
+      <w:lvlText w:val="%8."/>
+      <w:lvlJc w:val="left"/>
+      <w:pPr>
+        <w:tabs>
+          <w:tab w:val="num" w:pos="5760"/>
+        </w:tabs>
+        <w:ind w:left="5760" w:hanging="360"/>
+      </w:pPr>
+    </w:lvl>
+    <w:lvl w:ilvl="8">
+      <w:start w:val="1"/>
+      <w:numFmt w:val="decimal"/>
+      <w:lvlText w:val="%9."/>
+      <w:lvlJc w:val="left"/>
+      <w:pPr>
+        <w:tabs>
+          <w:tab w:val="num" w:pos="6480"/>
+        </w:tabs>
+        <w:ind w:left="6480" w:hanging="360"/>
+      </w:pPr>
+    </w:lvl>
+  </w:abstractNum>
+  <w:abstractNum w:abstractNumId="1">
     <w:nsid w:val="0C4D0951"/>
     <w:multiLevelType w:val="multilevel"/>
     <w:tmpl w:val="0409001F"/>
@@ -3894,7 +5049,156 @@
       </w:pPr>
     </w:lvl>
   </w:abstractNum>
-  <w:abstractNum w:abstractNumId="1">
+  <w:abstractNum w:abstractNumId="2">
+    <w:nsid w:val="129D5153"/>
+    <w:multiLevelType w:val="multilevel"/>
+    <w:tmpl w:val="92229BA0"/>
+    <w:lvl w:ilvl="0">
+      <w:start w:val="1"/>
+      <w:numFmt w:val="bullet"/>
+      <w:lvlText w:val=""/>
+      <w:lvlJc w:val="left"/>
+      <w:pPr>
+        <w:tabs>
+          <w:tab w:val="num" w:pos="720"/>
+        </w:tabs>
+        <w:ind w:left="720" w:hanging="360"/>
+      </w:pPr>
+      <w:rPr>
+        <w:rFonts w:ascii="Symbol" w:hAnsi="Symbol" w:hint="default"/>
+        <w:sz w:val="20"/>
+      </w:rPr>
+    </w:lvl>
+    <w:lvl w:ilvl="1">
+      <w:start w:val="1"/>
+      <w:numFmt w:val="bullet"/>
+      <w:lvlText w:val="o"/>
+      <w:lvlJc w:val="left"/>
+      <w:pPr>
+        <w:tabs>
+          <w:tab w:val="num" w:pos="1440"/>
+        </w:tabs>
+        <w:ind w:left="1440" w:hanging="360"/>
+      </w:pPr>
+      <w:rPr>
+        <w:rFonts w:ascii="Courier New" w:hAnsi="Courier New" w:cs="Times New Roman" w:hint="default"/>
+        <w:sz w:val="20"/>
+      </w:rPr>
+    </w:lvl>
+    <w:lvl w:ilvl="2">
+      <w:start w:val="1"/>
+      <w:numFmt w:val="bullet"/>
+      <w:lvlText w:val=""/>
+      <w:lvlJc w:val="left"/>
+      <w:pPr>
+        <w:tabs>
+          <w:tab w:val="num" w:pos="2160"/>
+        </w:tabs>
+        <w:ind w:left="2160" w:hanging="360"/>
+      </w:pPr>
+      <w:rPr>
+        <w:rFonts w:ascii="Wingdings" w:hAnsi="Wingdings" w:hint="default"/>
+        <w:sz w:val="20"/>
+      </w:rPr>
+    </w:lvl>
+    <w:lvl w:ilvl="3">
+      <w:start w:val="1"/>
+      <w:numFmt w:val="bullet"/>
+      <w:lvlText w:val=""/>
+      <w:lvlJc w:val="left"/>
+      <w:pPr>
+        <w:tabs>
+          <w:tab w:val="num" w:pos="2880"/>
+        </w:tabs>
+        <w:ind w:left="2880" w:hanging="360"/>
+      </w:pPr>
+      <w:rPr>
+        <w:rFonts w:ascii="Wingdings" w:hAnsi="Wingdings" w:hint="default"/>
+        <w:sz w:val="20"/>
+      </w:rPr>
+    </w:lvl>
+    <w:lvl w:ilvl="4">
+      <w:start w:val="1"/>
+      <w:numFmt w:val="bullet"/>
+      <w:lvlText w:val=""/>
+      <w:lvlJc w:val="left"/>
+      <w:pPr>
+        <w:tabs>
+          <w:tab w:val="num" w:pos="3600"/>
+        </w:tabs>
+        <w:ind w:left="3600" w:hanging="360"/>
+      </w:pPr>
+      <w:rPr>
+        <w:rFonts w:ascii="Wingdings" w:hAnsi="Wingdings" w:hint="default"/>
+        <w:sz w:val="20"/>
+      </w:rPr>
+    </w:lvl>
+    <w:lvl w:ilvl="5">
+      <w:start w:val="1"/>
+      <w:numFmt w:val="bullet"/>
+      <w:lvlText w:val=""/>
+      <w:lvlJc w:val="left"/>
+      <w:pPr>
+        <w:tabs>
+          <w:tab w:val="num" w:pos="4320"/>
+        </w:tabs>
+        <w:ind w:left="4320" w:hanging="360"/>
+      </w:pPr>
+      <w:rPr>
+        <w:rFonts w:ascii="Wingdings" w:hAnsi="Wingdings" w:hint="default"/>
+        <w:sz w:val="20"/>
+      </w:rPr>
+    </w:lvl>
+    <w:lvl w:ilvl="6">
+      <w:start w:val="1"/>
+      <w:numFmt w:val="bullet"/>
+      <w:lvlText w:val=""/>
+      <w:lvlJc w:val="left"/>
+      <w:pPr>
+        <w:tabs>
+          <w:tab w:val="num" w:pos="5040"/>
+        </w:tabs>
+        <w:ind w:left="5040" w:hanging="360"/>
+      </w:pPr>
+      <w:rPr>
+        <w:rFonts w:ascii="Wingdings" w:hAnsi="Wingdings" w:hint="default"/>
+        <w:sz w:val="20"/>
+      </w:rPr>
+    </w:lvl>
+    <w:lvl w:ilvl="7">
+      <w:start w:val="1"/>
+      <w:numFmt w:val="bullet"/>
+      <w:lvlText w:val=""/>
+      <w:lvlJc w:val="left"/>
+      <w:pPr>
+        <w:tabs>
+          <w:tab w:val="num" w:pos="5760"/>
+        </w:tabs>
+        <w:ind w:left="5760" w:hanging="360"/>
+      </w:pPr>
+      <w:rPr>
+        <w:rFonts w:ascii="Wingdings" w:hAnsi="Wingdings" w:hint="default"/>
+        <w:sz w:val="20"/>
+      </w:rPr>
+    </w:lvl>
+    <w:lvl w:ilvl="8">
+      <w:start w:val="1"/>
+      <w:numFmt w:val="bullet"/>
+      <w:lvlText w:val=""/>
+      <w:lvlJc w:val="left"/>
+      <w:pPr>
+        <w:tabs>
+          <w:tab w:val="num" w:pos="6480"/>
+        </w:tabs>
+        <w:ind w:left="6480" w:hanging="360"/>
+      </w:pPr>
+      <w:rPr>
+        <w:rFonts w:ascii="Wingdings" w:hAnsi="Wingdings" w:hint="default"/>
+        <w:sz w:val="20"/>
+      </w:rPr>
+    </w:lvl>
+  </w:abstractNum>
+  <w:abstractNum w:abstractNumId="3">
     <w:nsid w:val="15232194"/>
     <w:multiLevelType w:val="multilevel"/>
     <w:tmpl w:val="0409001F"/>
@@ -3983,7 +5287,120 @@
       </w:pPr>
     </w:lvl>
   </w:abstractNum>
-  <w:abstractNum w:abstractNumId="2">
+  <w:abstractNum w:abstractNumId="4">
+    <w:nsid w:val="161D13E9"/>
+    <w:multiLevelType w:val="multilevel"/>
+    <w:tmpl w:val="FBA233DE"/>
+    <w:lvl w:ilvl="0">
+      <w:start w:val="3"/>
+      <w:numFmt w:val="decimal"/>
+      <w:lvlText w:val="%1."/>
+      <w:lvlJc w:val="left"/>
+      <w:pPr>
+        <w:tabs>
+          <w:tab w:val="num" w:pos="720"/>
+        </w:tabs>
+        <w:ind w:left="720" w:hanging="360"/>
+      </w:pPr>
+    </w:lvl>
+    <w:lvl w:ilvl="1">
+      <w:start w:val="1"/>
+      <w:numFmt w:val="decimal"/>
+      <w:lvlText w:val="%2."/>
+      <w:lvlJc w:val="left"/>
+      <w:pPr>
+        <w:tabs>
+          <w:tab w:val="num" w:pos="1440"/>
+        </w:tabs>
+        <w:ind w:left="1440" w:hanging="360"/>
+      </w:pPr>
+    </w:lvl>
+    <w:lvl w:ilvl="2">
+      <w:start w:val="1"/>
+      <w:numFmt w:val="decimal"/>
+      <w:lvlText w:val="%3."/>
+      <w:lvlJc w:val="left"/>
+      <w:pPr>
+        <w:tabs>
+          <w:tab w:val="num" w:pos="2160"/>
+        </w:tabs>
+        <w:ind w:left="2160" w:hanging="360"/>
+      </w:pPr>
+    </w:lvl>
+    <w:lvl w:ilvl="3">
+      <w:start w:val="1"/>
+      <w:numFmt w:val="decimal"/>
+      <w:lvlText w:val="%4."/>
+      <w:lvlJc w:val="left"/>
+      <w:pPr>
+        <w:tabs>
+          <w:tab w:val="num" w:pos="2880"/>
+        </w:tabs>
+        <w:ind w:left="2880" w:hanging="360"/>
+      </w:pPr>
+    </w:lvl>
+    <w:lvl w:ilvl="4">
+      <w:start w:val="1"/>
+      <w:numFmt w:val="decimal"/>
+      <w:lvlText w:val="%5."/>
+      <w:lvlJc w:val="left"/>
+      <w:pPr>
+        <w:tabs>
+          <w:tab w:val="num" w:pos="3600"/>
+        </w:tabs>
+        <w:ind w:left="3600" w:hanging="360"/>
+      </w:pPr>
+    </w:lvl>
+    <w:lvl w:ilvl="5">
+      <w:start w:val="1"/>
+      <w:numFmt w:val="decimal"/>
+      <w:lvlText w:val="%6."/>
+      <w:lvlJc w:val="left"/>
+      <w:pPr>
+        <w:tabs>
+          <w:tab w:val="num" w:pos="4320"/>
+        </w:tabs>
+        <w:ind w:left="4320" w:hanging="360"/>
+      </w:pPr>
+    </w:lvl>
+    <w:lvl w:ilvl="6">
+      <w:start w:val="1"/>
+      <w:numFmt w:val="decimal"/>
+      <w:lvlText w:val="%7."/>
+      <w:lvlJc w:val="left"/>
+      <w:pPr>
+        <w:tabs>
+          <w:tab w:val="num" w:pos="5040"/>
+        </w:tabs>
+        <w:ind w:left="5040" w:hanging="360"/>
+      </w:pPr>
+    </w:lvl>
+    <w:lvl w:ilvl="7">
+      <w:start w:val="1"/>
+      <w:numFmt w:val="decimal"/>
+      <w:lvlText w:val="%8."/>
+      <w:lvlJc w:val="left"/>
+      <w:pPr>
+        <w:tabs>
+          <w:tab w:val="num" w:pos="5760"/>
+        </w:tabs>
+        <w:ind w:left="5760" w:hanging="360"/>
+      </w:pPr>
+    </w:lvl>
+    <w:lvl w:ilvl="8">
+      <w:start w:val="1"/>
+      <w:numFmt w:val="decimal"/>
+      <w:lvlText w:val="%9."/>
+      <w:lvlJc w:val="left"/>
+      <w:pPr>
+        <w:tabs>
+          <w:tab w:val="num" w:pos="6480"/>
+        </w:tabs>
+        <w:ind w:left="6480" w:hanging="360"/>
+      </w:pPr>
+    </w:lvl>
+  </w:abstractNum>
+  <w:abstractNum w:abstractNumId="5">
     <w:nsid w:val="1BBD67F2"/>
     <w:multiLevelType w:val="multilevel"/>
     <w:tmpl w:val="0409001F"/>
@@ -4069,7 +5486,7 @@
       </w:pPr>
     </w:lvl>
   </w:abstractNum>
-  <w:abstractNum w:abstractNumId="3">
+  <w:abstractNum w:abstractNumId="6">
     <w:nsid w:val="29AB2FC0"/>
     <w:multiLevelType w:val="multilevel"/>
     <w:tmpl w:val="08D0852C"/>
@@ -4182,7 +5599,7 @@
       </w:rPr>
     </w:lvl>
   </w:abstractNum>
-  <w:abstractNum w:abstractNumId="4">
+  <w:abstractNum w:abstractNumId="7">
     <w:nsid w:val="361A450B"/>
     <w:multiLevelType w:val="multilevel"/>
     <w:tmpl w:val="0409001F"/>
@@ -4271,7 +5688,7 @@
       </w:pPr>
     </w:lvl>
   </w:abstractNum>
-  <w:abstractNum w:abstractNumId="5">
+  <w:abstractNum w:abstractNumId="8">
     <w:nsid w:val="37307040"/>
     <w:multiLevelType w:val="multilevel"/>
     <w:tmpl w:val="0409001F"/>
@@ -4360,7 +5777,7 @@
       </w:pPr>
     </w:lvl>
   </w:abstractNum>
-  <w:abstractNum w:abstractNumId="6">
+  <w:abstractNum w:abstractNumId="9">
     <w:nsid w:val="38217A88"/>
     <w:multiLevelType w:val="hybridMultilevel"/>
     <w:tmpl w:val="F5D80D54"/>
@@ -4473,7 +5890,7 @@
       </w:rPr>
     </w:lvl>
   </w:abstractNum>
-  <w:abstractNum w:abstractNumId="7">
+  <w:abstractNum w:abstractNumId="10">
     <w:nsid w:val="3E80659E"/>
     <w:multiLevelType w:val="multilevel"/>
     <w:tmpl w:val="0409001F"/>
@@ -4562,7 +5979,7 @@
       </w:pPr>
     </w:lvl>
   </w:abstractNum>
-  <w:abstractNum w:abstractNumId="8">
+  <w:abstractNum w:abstractNumId="11">
     <w:nsid w:val="56292233"/>
     <w:multiLevelType w:val="hybridMultilevel"/>
     <w:tmpl w:val="F6B8A318"/>
@@ -4651,7 +6068,7 @@
       </w:pPr>
     </w:lvl>
   </w:abstractNum>
-  <w:abstractNum w:abstractNumId="9">
+  <w:abstractNum w:abstractNumId="12">
     <w:nsid w:val="5D2B165A"/>
     <w:multiLevelType w:val="hybridMultilevel"/>
     <w:tmpl w:val="C8AC13E6"/>
@@ -4740,7 +6157,269 @@
       </w:pPr>
     </w:lvl>
   </w:abstractNum>
-  <w:abstractNum w:abstractNumId="10">
+  <w:abstractNum w:abstractNumId="13">
+    <w:nsid w:val="5DCD4884"/>
+    <w:multiLevelType w:val="multilevel"/>
+    <w:tmpl w:val="50D44EA8"/>
+    <w:lvl w:ilvl="0">
+      <w:start w:val="1"/>
+      <w:numFmt w:val="bullet"/>
+      <w:lvlText w:val=""/>
+      <w:lvlJc w:val="left"/>
+      <w:pPr>
+        <w:tabs>
+          <w:tab w:val="num" w:pos="720"/>
+        </w:tabs>
+        <w:ind w:left="720" w:hanging="360"/>
+      </w:pPr>
+      <w:rPr>
+        <w:rFonts w:ascii="Symbol" w:hAnsi="Symbol" w:hint="default"/>
+        <w:sz w:val="20"/>
+      </w:rPr>
+    </w:lvl>
+    <w:lvl w:ilvl="1">
+      <w:start w:val="1"/>
+      <w:numFmt w:val="bullet"/>
+      <w:lvlText w:val="o"/>
+      <w:lvlJc w:val="left"/>
+      <w:pPr>
+        <w:tabs>
+          <w:tab w:val="num" w:pos="1440"/>
+        </w:tabs>
+        <w:ind w:left="1440" w:hanging="360"/>
+      </w:pPr>
+      <w:rPr>
+        <w:rFonts w:ascii="Courier New" w:hAnsi="Courier New" w:cs="Times New Roman" w:hint="default"/>
+        <w:sz w:val="20"/>
+      </w:rPr>
+    </w:lvl>
+    <w:lvl w:ilvl="2">
+      <w:start w:val="1"/>
+      <w:numFmt w:val="bullet"/>
+      <w:lvlText w:val=""/>
+      <w:lvlJc w:val="left"/>
+      <w:pPr>
+        <w:tabs>
+          <w:tab w:val="num" w:pos="2160"/>
+        </w:tabs>
+        <w:ind w:left="2160" w:hanging="360"/>
+      </w:pPr>
+      <w:rPr>
+        <w:rFonts w:ascii="Wingdings" w:hAnsi="Wingdings" w:hint="default"/>
+        <w:sz w:val="20"/>
+      </w:rPr>
+    </w:lvl>
+    <w:lvl w:ilvl="3">
+      <w:start w:val="1"/>
+      <w:numFmt w:val="bullet"/>
+      <w:lvlText w:val=""/>
+      <w:lvlJc w:val="left"/>
+      <w:pPr>
+        <w:tabs>
+          <w:tab w:val="num" w:pos="2880"/>
+        </w:tabs>
+        <w:ind w:left="2880" w:hanging="360"/>
+      </w:pPr>
+      <w:rPr>
+        <w:rFonts w:ascii="Wingdings" w:hAnsi="Wingdings" w:hint="default"/>
+        <w:sz w:val="20"/>
+      </w:rPr>
+    </w:lvl>
+    <w:lvl w:ilvl="4">
+      <w:start w:val="1"/>
+      <w:numFmt w:val="bullet"/>
+      <w:lvlText w:val=""/>
+      <w:lvlJc w:val="left"/>
+      <w:pPr>
+        <w:tabs>
+          <w:tab w:val="num" w:pos="3600"/>
+        </w:tabs>
+        <w:ind w:left="3600" w:hanging="360"/>
+      </w:pPr>
+      <w:rPr>
+        <w:rFonts w:ascii="Wingdings" w:hAnsi="Wingdings" w:hint="default"/>
+        <w:sz w:val="20"/>
+      </w:rPr>
+    </w:lvl>
+    <w:lvl w:ilvl="5">
+      <w:start w:val="1"/>
+      <w:numFmt w:val="bullet"/>
+      <w:lvlText w:val=""/>
+      <w:lvlJc w:val="left"/>
+      <w:pPr>
+        <w:tabs>
+          <w:tab w:val="num" w:pos="4320"/>
+        </w:tabs>
+        <w:ind w:left="4320" w:hanging="360"/>
+      </w:pPr>
+      <w:rPr>
+        <w:rFonts w:ascii="Wingdings" w:hAnsi="Wingdings" w:hint="default"/>
+        <w:sz w:val="20"/>
+      </w:rPr>
+    </w:lvl>
+    <w:lvl w:ilvl="6">
+      <w:start w:val="1"/>
+      <w:numFmt w:val="bullet"/>
+      <w:lvlText w:val=""/>
+      <w:lvlJc w:val="left"/>
+      <w:pPr>
+        <w:tabs>
+          <w:tab w:val="num" w:pos="5040"/>
+        </w:tabs>
+        <w:ind w:left="5040" w:hanging="360"/>
+      </w:pPr>
+      <w:rPr>
+        <w:rFonts w:ascii="Wingdings" w:hAnsi="Wingdings" w:hint="default"/>
+        <w:sz w:val="20"/>
+      </w:rPr>
+    </w:lvl>
+    <w:lvl w:ilvl="7">
+      <w:start w:val="1"/>
+      <w:numFmt w:val="bullet"/>
+      <w:lvlText w:val=""/>
+      <w:lvlJc w:val="left"/>
+      <w:pPr>
+        <w:tabs>
+          <w:tab w:val="num" w:pos="5760"/>
+        </w:tabs>
+        <w:ind w:left="5760" w:hanging="360"/>
+      </w:pPr>
+      <w:rPr>
+        <w:rFonts w:ascii="Wingdings" w:hAnsi="Wingdings" w:hint="default"/>
+        <w:sz w:val="20"/>
+      </w:rPr>
+    </w:lvl>
+    <w:lvl w:ilvl="8">
+      <w:start w:val="1"/>
+      <w:numFmt w:val="bullet"/>
+      <w:lvlText w:val=""/>
+      <w:lvlJc w:val="left"/>
+      <w:pPr>
+        <w:tabs>
+          <w:tab w:val="num" w:pos="6480"/>
+        </w:tabs>
+        <w:ind w:left="6480" w:hanging="360"/>
+      </w:pPr>
+      <w:rPr>
+        <w:rFonts w:ascii="Wingdings" w:hAnsi="Wingdings" w:hint="default"/>
+        <w:sz w:val="20"/>
+      </w:rPr>
+    </w:lvl>
+  </w:abstractNum>
+  <w:abstractNum w:abstractNumId="14">
+    <w:nsid w:val="60A323CF"/>
+    <w:multiLevelType w:val="multilevel"/>
+    <w:tmpl w:val="C83E66EC"/>
+    <w:lvl w:ilvl="0">
+      <w:start w:val="1"/>
+      <w:numFmt w:val="decimal"/>
+      <w:lvlText w:val="%1."/>
+      <w:lvlJc w:val="left"/>
+      <w:pPr>
+        <w:tabs>
+          <w:tab w:val="num" w:pos="720"/>
+        </w:tabs>
+        <w:ind w:left="720" w:hanging="360"/>
+      </w:pPr>
+    </w:lvl>
+    <w:lvl w:ilvl="1">
+      <w:start w:val="1"/>
+      <w:numFmt w:val="decimal"/>
+      <w:lvlText w:val="%2."/>
+      <w:lvlJc w:val="left"/>
+      <w:pPr>
+        <w:tabs>
+          <w:tab w:val="num" w:pos="1440"/>
+        </w:tabs>
+        <w:ind w:left="1440" w:hanging="360"/>
+      </w:pPr>
+    </w:lvl>
+    <w:lvl w:ilvl="2">
+      <w:start w:val="1"/>
+      <w:numFmt w:val="decimal"/>
+      <w:lvlText w:val="%3."/>
+      <w:lvlJc w:val="left"/>
+      <w:pPr>
+        <w:tabs>
+          <w:tab w:val="num" w:pos="2160"/>
+        </w:tabs>
+        <w:ind w:left="2160" w:hanging="360"/>
+      </w:pPr>
+    </w:lvl>
+    <w:lvl w:ilvl="3">
+      <w:start w:val="1"/>
+      <w:numFmt w:val="decimal"/>
+      <w:lvlText w:val="%4."/>
+      <w:lvlJc w:val="left"/>
+      <w:pPr>
+        <w:tabs>
+          <w:tab w:val="num" w:pos="2880"/>
+        </w:tabs>
+        <w:ind w:left="2880" w:hanging="360"/>
+      </w:pPr>
+    </w:lvl>
+    <w:lvl w:ilvl="4">
+      <w:start w:val="1"/>
+      <w:numFmt w:val="decimal"/>
+      <w:lvlText w:val="%5."/>
+      <w:lvlJc w:val="left"/>
+      <w:pPr>
+        <w:tabs>
+          <w:tab w:val="num" w:pos="3600"/>
+        </w:tabs>
+        <w:ind w:left="3600" w:hanging="360"/>
+      </w:pPr>
+    </w:lvl>
+    <w:lvl w:ilvl="5">
+      <w:start w:val="1"/>
+      <w:numFmt w:val="decimal"/>
+      <w:lvlText w:val="%6."/>
+      <w:lvlJc w:val="left"/>
+      <w:pPr>
+        <w:tabs>
+          <w:tab w:val="num" w:pos="4320"/>
+        </w:tabs>
+        <w:ind w:left="4320" w:hanging="360"/>
+      </w:pPr>
+    </w:lvl>
+    <w:lvl w:ilvl="6">
+      <w:start w:val="1"/>
+      <w:numFmt w:val="decimal"/>
+      <w:lvlText w:val="%7."/>
+      <w:lvlJc w:val="left"/>
+      <w:pPr>
+        <w:tabs>
+          <w:tab w:val="num" w:pos="5040"/>
+        </w:tabs>
+        <w:ind w:left="5040" w:hanging="360"/>
+      </w:pPr>
+    </w:lvl>
+    <w:lvl w:ilvl="7">
+      <w:start w:val="1"/>
+      <w:numFmt w:val="decimal"/>
+      <w:lvlText w:val="%8."/>
+      <w:lvlJc w:val="left"/>
+      <w:pPr>
+        <w:tabs>
+          <w:tab w:val="num" w:pos="5760"/>
+        </w:tabs>
+        <w:ind w:left="5760" w:hanging="360"/>
+      </w:pPr>
+    </w:lvl>
+    <w:lvl w:ilvl="8">
+      <w:start w:val="1"/>
+      <w:numFmt w:val="decimal"/>
+      <w:lvlText w:val="%9."/>
+      <w:lvlJc w:val="left"/>
+      <w:pPr>
+        <w:tabs>
+          <w:tab w:val="num" w:pos="6480"/>
+        </w:tabs>
+        <w:ind w:left="6480" w:hanging="360"/>
+      </w:pPr>
+    </w:lvl>
+  </w:abstractNum>
+  <w:abstractNum w:abstractNumId="15">
     <w:nsid w:val="6D337D18"/>
     <w:multiLevelType w:val="multilevel"/>
     <w:tmpl w:val="975C0B62"/>
@@ -4853,7 +6532,156 @@
       </w:rPr>
     </w:lvl>
   </w:abstractNum>
-  <w:abstractNum w:abstractNumId="11">
+  <w:abstractNum w:abstractNumId="16">
+    <w:nsid w:val="6DD13072"/>
+    <w:multiLevelType w:val="multilevel"/>
+    <w:tmpl w:val="80BC4E50"/>
+    <w:lvl w:ilvl="0">
+      <w:start w:val="1"/>
+      <w:numFmt w:val="bullet"/>
+      <w:lvlText w:val=""/>
+      <w:lvlJc w:val="left"/>
+      <w:pPr>
+        <w:tabs>
+          <w:tab w:val="num" w:pos="720"/>
+        </w:tabs>
+        <w:ind w:left="720" w:hanging="360"/>
+      </w:pPr>
+      <w:rPr>
+        <w:rFonts w:ascii="Symbol" w:hAnsi="Symbol" w:hint="default"/>
+        <w:sz w:val="20"/>
+      </w:rPr>
+    </w:lvl>
+    <w:lvl w:ilvl="1">
+      <w:start w:val="1"/>
+      <w:numFmt w:val="bullet"/>
+      <w:lvlText w:val="o"/>
+      <w:lvlJc w:val="left"/>
+      <w:pPr>
+        <w:tabs>
+          <w:tab w:val="num" w:pos="1440"/>
+        </w:tabs>
+        <w:ind w:left="1440" w:hanging="360"/>
+      </w:pPr>
+      <w:rPr>
+        <w:rFonts w:ascii="Courier New" w:hAnsi="Courier New" w:cs="Times New Roman" w:hint="default"/>
+        <w:sz w:val="20"/>
+      </w:rPr>
+    </w:lvl>
+    <w:lvl w:ilvl="2">
+      <w:start w:val="1"/>
+      <w:numFmt w:val="bullet"/>
+      <w:lvlText w:val=""/>
+      <w:lvlJc w:val="left"/>
+      <w:pPr>
+        <w:tabs>
+          <w:tab w:val="num" w:pos="2160"/>
+        </w:tabs>
+        <w:ind w:left="2160" w:hanging="360"/>
+      </w:pPr>
+      <w:rPr>
+        <w:rFonts w:ascii="Wingdings" w:hAnsi="Wingdings" w:hint="default"/>
+        <w:sz w:val="20"/>
+      </w:rPr>
+    </w:lvl>
+    <w:lvl w:ilvl="3">
+      <w:start w:val="1"/>
+      <w:numFmt w:val="bullet"/>
+      <w:lvlText w:val=""/>
+      <w:lvlJc w:val="left"/>
+      <w:pPr>
+        <w:tabs>
+          <w:tab w:val="num" w:pos="2880"/>
+        </w:tabs>
+        <w:ind w:left="2880" w:hanging="360"/>
+      </w:pPr>
+      <w:rPr>
+        <w:rFonts w:ascii="Wingdings" w:hAnsi="Wingdings" w:hint="default"/>
+        <w:sz w:val="20"/>
+      </w:rPr>
+    </w:lvl>
+    <w:lvl w:ilvl="4">
+      <w:start w:val="1"/>
+      <w:numFmt w:val="bullet"/>
+      <w:lvlText w:val=""/>
+      <w:lvlJc w:val="left"/>
+      <w:pPr>
+        <w:tabs>
+          <w:tab w:val="num" w:pos="3600"/>
+        </w:tabs>
+        <w:ind w:left="3600" w:hanging="360"/>
+      </w:pPr>
+      <w:rPr>
+        <w:rFonts w:ascii="Wingdings" w:hAnsi="Wingdings" w:hint="default"/>
+        <w:sz w:val="20"/>
+      </w:rPr>
+    </w:lvl>
+    <w:lvl w:ilvl="5">
+      <w:start w:val="1"/>
+      <w:numFmt w:val="bullet"/>
+      <w:lvlText w:val=""/>
+      <w:lvlJc w:val="left"/>
+      <w:pPr>
+        <w:tabs>
+          <w:tab w:val="num" w:pos="4320"/>
+        </w:tabs>
+        <w:ind w:left="4320" w:hanging="360"/>
+      </w:pPr>
+      <w:rPr>
+        <w:rFonts w:ascii="Wingdings" w:hAnsi="Wingdings" w:hint="default"/>
+        <w:sz w:val="20"/>
+      </w:rPr>
+    </w:lvl>
+    <w:lvl w:ilvl="6">
+      <w:start w:val="1"/>
+      <w:numFmt w:val="bullet"/>
+      <w:lvlText w:val=""/>
+      <w:lvlJc w:val="left"/>
+      <w:pPr>
+        <w:tabs>
+          <w:tab w:val="num" w:pos="5040"/>
+        </w:tabs>
+        <w:ind w:left="5040" w:hanging="360"/>
+      </w:pPr>
+      <w:rPr>
+        <w:rFonts w:ascii="Wingdings" w:hAnsi="Wingdings" w:hint="default"/>
+        <w:sz w:val="20"/>
+      </w:rPr>
+    </w:lvl>
+    <w:lvl w:ilvl="7">
+      <w:start w:val="1"/>
+      <w:numFmt w:val="bullet"/>
+      <w:lvlText w:val=""/>
+      <w:lvlJc w:val="left"/>
+      <w:pPr>
+        <w:tabs>
+          <w:tab w:val="num" w:pos="5760"/>
+        </w:tabs>
+        <w:ind w:left="5760" w:hanging="360"/>
+      </w:pPr>
+      <w:rPr>
+        <w:rFonts w:ascii="Wingdings" w:hAnsi="Wingdings" w:hint="default"/>
+        <w:sz w:val="20"/>
+      </w:rPr>
+    </w:lvl>
+    <w:lvl w:ilvl="8">
+      <w:start w:val="1"/>
+      <w:numFmt w:val="bullet"/>
+      <w:lvlText w:val=""/>
+      <w:lvlJc w:val="left"/>
+      <w:pPr>
+        <w:tabs>
+          <w:tab w:val="num" w:pos="6480"/>
+        </w:tabs>
+        <w:ind w:left="6480" w:hanging="360"/>
+      </w:pPr>
+      <w:rPr>
+        <w:rFonts w:ascii="Wingdings" w:hAnsi="Wingdings" w:hint="default"/>
+        <w:sz w:val="20"/>
+      </w:rPr>
+    </w:lvl>
+  </w:abstractNum>
+  <w:abstractNum w:abstractNumId="17">
     <w:nsid w:val="75296D69"/>
     <w:multiLevelType w:val="hybridMultilevel"/>
     <w:tmpl w:val="39ACF352"/>
@@ -4966,7 +6794,7 @@
       </w:rPr>
     </w:lvl>
   </w:abstractNum>
-  <w:abstractNum w:abstractNumId="12">
+  <w:abstractNum w:abstractNumId="18">
     <w:nsid w:val="7A417439"/>
     <w:multiLevelType w:val="hybridMultilevel"/>
     <w:tmpl w:val="4A88C1E6"/>
@@ -5056,43 +6884,489 @@
     </w:lvl>
   </w:abstractNum>
   <w:num w:numId="1">
+    <w:abstractNumId w:val="15"/>
+  </w:num>
+  <w:num w:numId="2">
+    <w:abstractNumId w:val="9"/>
+  </w:num>
+  <w:num w:numId="3">
+    <w:abstractNumId w:val="6"/>
+  </w:num>
+  <w:num w:numId="4">
+    <w:abstractNumId w:val="17"/>
+  </w:num>
+  <w:num w:numId="5">
+    <w:abstractNumId w:val="7"/>
+  </w:num>
+  <w:num w:numId="6">
+    <w:abstractNumId w:val="11"/>
+  </w:num>
+  <w:num w:numId="7">
+    <w:abstractNumId w:val="12"/>
+  </w:num>
+  <w:num w:numId="8">
+    <w:abstractNumId w:val="18"/>
+  </w:num>
+  <w:num w:numId="9">
+    <w:abstractNumId w:val="1"/>
+  </w:num>
+  <w:num w:numId="10">
     <w:abstractNumId w:val="10"/>
   </w:num>
-  <w:num w:numId="2">
-    <w:abstractNumId w:val="6"/>
+  <w:num w:numId="11">
+    <w:abstractNumId w:val="5"/>
   </w:num>
-  <w:num w:numId="3">
+  <w:num w:numId="12">
     <w:abstractNumId w:val="3"/>
   </w:num>
-  <w:num w:numId="4">
-    <w:abstractNumId w:val="11"/>
-  </w:num>
-  <w:num w:numId="5">
-    <w:abstractNumId w:val="4"/>
-  </w:num>
-  <w:num w:numId="6">
+  <w:num w:numId="13">
     <w:abstractNumId w:val="8"/>
   </w:num>
-  <w:num w:numId="7">
-    <w:abstractNumId w:val="9"/>
+  <w:num w:numId="14">
+    <w:abstractNumId w:val="2"/>
+    <w:lvlOverride w:ilvl="0"/>
+    <w:lvlOverride w:ilvl="1"/>
+    <w:lvlOverride w:ilvl="2"/>
+    <w:lvlOverride w:ilvl="3"/>
+    <w:lvlOverride w:ilvl="4"/>
+    <w:lvlOverride w:ilvl="5"/>
+    <w:lvlOverride w:ilvl="6"/>
+    <w:lvlOverride w:ilvl="7"/>
+    <w:lvlOverride w:ilvl="8"/>
   </w:num>
-  <w:num w:numId="8">
-    <w:abstractNumId w:val="12"/>
+  <w:num w:numId="15">
+    <w:abstractNumId w:val="13"/>
+    <w:lvlOverride w:ilvl="0"/>
+    <w:lvlOverride w:ilvl="1"/>
+    <w:lvlOverride w:ilvl="2"/>
+    <w:lvlOverride w:ilvl="3"/>
+    <w:lvlOverride w:ilvl="4"/>
+    <w:lvlOverride w:ilvl="5"/>
+    <w:lvlOverride w:ilvl="6"/>
+    <w:lvlOverride w:ilvl="7"/>
+    <w:lvlOverride w:ilvl="8"/>
   </w:num>
-  <w:num w:numId="9">
+  <w:num w:numId="16">
+    <w:abstractNumId w:val="16"/>
+    <w:lvlOverride w:ilvl="0"/>
+    <w:lvlOverride w:ilvl="1"/>
+    <w:lvlOverride w:ilvl="2"/>
+    <w:lvlOverride w:ilvl="3"/>
+    <w:lvlOverride w:ilvl="4"/>
+    <w:lvlOverride w:ilvl="5"/>
+    <w:lvlOverride w:ilvl="6"/>
+    <w:lvlOverride w:ilvl="7"/>
+    <w:lvlOverride w:ilvl="8"/>
+  </w:num>
+  <w:num w:numId="17">
+    <w:abstractNumId w:val="14"/>
+    <w:lvlOverride w:ilvl="0">
+      <w:startOverride w:val="1"/>
+    </w:lvlOverride>
+    <w:lvlOverride w:ilvl="1">
+      <w:startOverride w:val="1"/>
+    </w:lvlOverride>
+    <w:lvlOverride w:ilvl="2">
+      <w:startOverride w:val="1"/>
+    </w:lvlOverride>
+    <w:lvlOverride w:ilvl="3">
+      <w:startOverride w:val="1"/>
+    </w:lvlOverride>
+    <w:lvlOverride w:ilvl="4">
+      <w:startOverride w:val="1"/>
+    </w:lvlOverride>
+    <w:lvlOverride w:ilvl="5">
+      <w:startOverride w:val="1"/>
+    </w:lvlOverride>
+    <w:lvlOverride w:ilvl="6">
+      <w:startOverride w:val="1"/>
+    </w:lvlOverride>
+    <w:lvlOverride w:ilvl="7">
+      <w:startOverride w:val="1"/>
+    </w:lvlOverride>
+    <w:lvlOverride w:ilvl="8">
+      <w:startOverride w:val="1"/>
+    </w:lvlOverride>
+  </w:num>
+  <w:num w:numId="18">
     <w:abstractNumId w:val="0"/>
+    <w:lvlOverride w:ilvl="0">
+      <w:lvl w:ilvl="0">
+        <w:start w:val="2"/>
+        <w:numFmt w:val="decimal"/>
+        <w:lvlText w:val="%1."/>
+        <w:lvlJc w:val="left"/>
+        <w:pPr>
+          <w:ind w:left="0" w:firstLine="0"/>
+        </w:pPr>
+      </w:lvl>
+    </w:lvlOverride>
+    <w:lvlOverride w:ilvl="1">
+      <w:startOverride w:val="1"/>
+    </w:lvlOverride>
+    <w:lvlOverride w:ilvl="2">
+      <w:startOverride w:val="1"/>
+    </w:lvlOverride>
+    <w:lvlOverride w:ilvl="3">
+      <w:startOverride w:val="1"/>
+    </w:lvlOverride>
+    <w:lvlOverride w:ilvl="4">
+      <w:startOverride w:val="1"/>
+    </w:lvlOverride>
+    <w:lvlOverride w:ilvl="5">
+      <w:startOverride w:val="1"/>
+    </w:lvlOverride>
+    <w:lvlOverride w:ilvl="6">
+      <w:startOverride w:val="1"/>
+    </w:lvlOverride>
+    <w:lvlOverride w:ilvl="7">
+      <w:startOverride w:val="1"/>
+    </w:lvlOverride>
+    <w:lvlOverride w:ilvl="8">
+      <w:startOverride w:val="1"/>
+    </w:lvlOverride>
   </w:num>
-  <w:num w:numId="10">
-    <w:abstractNumId w:val="7"/>
+  <w:num w:numId="19">
+    <w:abstractNumId w:val="0"/>
+    <w:lvlOverride w:ilvl="0">
+      <w:lvl w:ilvl="0">
+        <w:start w:val="2"/>
+        <w:numFmt w:val="decimal"/>
+        <w:lvlText w:val="%1."/>
+        <w:lvlJc w:val="left"/>
+        <w:pPr>
+          <w:ind w:left="0" w:firstLine="0"/>
+        </w:pPr>
+      </w:lvl>
+    </w:lvlOverride>
+    <w:lvlOverride w:ilvl="1">
+      <w:lvl w:ilvl="1">
+        <w:start w:val="1"/>
+        <w:numFmt w:val="lowerLetter"/>
+        <w:lvlText w:val="%2."/>
+        <w:lvlJc w:val="left"/>
+        <w:pPr>
+          <w:ind w:left="0" w:firstLine="0"/>
+        </w:pPr>
+      </w:lvl>
+    </w:lvlOverride>
+    <w:lvlOverride w:ilvl="2">
+      <w:startOverride w:val="1"/>
+    </w:lvlOverride>
+    <w:lvlOverride w:ilvl="3">
+      <w:startOverride w:val="1"/>
+    </w:lvlOverride>
+    <w:lvlOverride w:ilvl="4">
+      <w:startOverride w:val="1"/>
+    </w:lvlOverride>
+    <w:lvlOverride w:ilvl="5">
+      <w:startOverride w:val="1"/>
+    </w:lvlOverride>
+    <w:lvlOverride w:ilvl="6">
+      <w:startOverride w:val="1"/>
+    </w:lvlOverride>
+    <w:lvlOverride w:ilvl="7">
+      <w:startOverride w:val="1"/>
+    </w:lvlOverride>
+    <w:lvlOverride w:ilvl="8">
+      <w:startOverride w:val="1"/>
+    </w:lvlOverride>
   </w:num>
-  <w:num w:numId="11">
-    <w:abstractNumId w:val="2"/>
+  <w:num w:numId="20">
+    <w:abstractNumId w:val="0"/>
+    <w:lvlOverride w:ilvl="0">
+      <w:lvl w:ilvl="0">
+        <w:start w:val="2"/>
+        <w:numFmt w:val="decimal"/>
+        <w:lvlText w:val="%1."/>
+        <w:lvlJc w:val="left"/>
+        <w:pPr>
+          <w:ind w:left="0" w:firstLine="0"/>
+        </w:pPr>
+      </w:lvl>
+    </w:lvlOverride>
+    <w:lvlOverride w:ilvl="1">
+      <w:lvl w:ilvl="1">
+        <w:start w:val="1"/>
+        <w:numFmt w:val="lowerLetter"/>
+        <w:lvlText w:val="%2."/>
+        <w:lvlJc w:val="left"/>
+        <w:pPr>
+          <w:ind w:left="0" w:firstLine="0"/>
+        </w:pPr>
+      </w:lvl>
+    </w:lvlOverride>
+    <w:lvlOverride w:ilvl="2">
+      <w:lvl w:ilvl="2">
+        <w:start w:val="1"/>
+        <w:numFmt w:val="lowerRoman"/>
+        <w:lvlText w:val="%3."/>
+        <w:lvlJc w:val="right"/>
+        <w:pPr>
+          <w:ind w:left="0" w:firstLine="0"/>
+        </w:pPr>
+      </w:lvl>
+    </w:lvlOverride>
+    <w:lvlOverride w:ilvl="3">
+      <w:startOverride w:val="1"/>
+    </w:lvlOverride>
+    <w:lvlOverride w:ilvl="4">
+      <w:startOverride w:val="1"/>
+    </w:lvlOverride>
+    <w:lvlOverride w:ilvl="5">
+      <w:startOverride w:val="1"/>
+    </w:lvlOverride>
+    <w:lvlOverride w:ilvl="6">
+      <w:startOverride w:val="1"/>
+    </w:lvlOverride>
+    <w:lvlOverride w:ilvl="7">
+      <w:startOverride w:val="1"/>
+    </w:lvlOverride>
+    <w:lvlOverride w:ilvl="8">
+      <w:startOverride w:val="1"/>
+    </w:lvlOverride>
   </w:num>
-  <w:num w:numId="12">
-    <w:abstractNumId w:val="1"/>
+  <w:num w:numId="21">
+    <w:abstractNumId w:val="0"/>
+    <w:lvlOverride w:ilvl="0">
+      <w:lvl w:ilvl="0">
+        <w:start w:val="2"/>
+        <w:numFmt w:val="decimal"/>
+        <w:lvlText w:val="%1."/>
+        <w:lvlJc w:val="left"/>
+        <w:pPr>
+          <w:ind w:left="0" w:firstLine="0"/>
+        </w:pPr>
+      </w:lvl>
+    </w:lvlOverride>
+    <w:lvlOverride w:ilvl="1">
+      <w:lvl w:ilvl="1">
+        <w:start w:val="1"/>
+        <w:numFmt w:val="lowerLetter"/>
+        <w:lvlText w:val="%2."/>
+        <w:lvlJc w:val="left"/>
+        <w:pPr>
+          <w:ind w:left="0" w:firstLine="0"/>
+        </w:pPr>
+      </w:lvl>
+    </w:lvlOverride>
+    <w:lvlOverride w:ilvl="2">
+      <w:lvl w:ilvl="2">
+        <w:start w:val="1"/>
+        <w:numFmt w:val="lowerRoman"/>
+        <w:lvlText w:val="%3."/>
+        <w:lvlJc w:val="right"/>
+        <w:pPr>
+          <w:ind w:left="0" w:firstLine="0"/>
+        </w:pPr>
+      </w:lvl>
+    </w:lvlOverride>
+    <w:lvlOverride w:ilvl="3">
+      <w:startOverride w:val="1"/>
+    </w:lvlOverride>
+    <w:lvlOverride w:ilvl="4">
+      <w:startOverride w:val="1"/>
+    </w:lvlOverride>
+    <w:lvlOverride w:ilvl="5">
+      <w:startOverride w:val="1"/>
+    </w:lvlOverride>
+    <w:lvlOverride w:ilvl="6">
+      <w:startOverride w:val="1"/>
+    </w:lvlOverride>
+    <w:lvlOverride w:ilvl="7">
+      <w:startOverride w:val="1"/>
+    </w:lvlOverride>
+    <w:lvlOverride w:ilvl="8">
+      <w:startOverride w:val="1"/>
+    </w:lvlOverride>
   </w:num>
-  <w:num w:numId="13">
-    <w:abstractNumId w:val="5"/>
+  <w:num w:numId="22">
+    <w:abstractNumId w:val="4"/>
+    <w:lvlOverride w:ilvl="0">
+      <w:lvl w:ilvl="0">
+        <w:start w:val="3"/>
+        <w:numFmt w:val="decimal"/>
+        <w:lvlText w:val="%1."/>
+        <w:lvlJc w:val="left"/>
+        <w:pPr>
+          <w:ind w:left="0" w:firstLine="0"/>
+        </w:pPr>
+      </w:lvl>
+    </w:lvlOverride>
+    <w:lvlOverride w:ilvl="1">
+      <w:startOverride w:val="1"/>
+    </w:lvlOverride>
+    <w:lvlOverride w:ilvl="2">
+      <w:startOverride w:val="1"/>
+    </w:lvlOverride>
+    <w:lvlOverride w:ilvl="3">
+      <w:startOverride w:val="1"/>
+    </w:lvlOverride>
+    <w:lvlOverride w:ilvl="4">
+      <w:startOverride w:val="1"/>
+    </w:lvlOverride>
+    <w:lvlOverride w:ilvl="5">
+      <w:startOverride w:val="1"/>
+    </w:lvlOverride>
+    <w:lvlOverride w:ilvl="6">
+      <w:startOverride w:val="1"/>
+    </w:lvlOverride>
+    <w:lvlOverride w:ilvl="7">
+      <w:startOverride w:val="1"/>
+    </w:lvlOverride>
+    <w:lvlOverride w:ilvl="8">
+      <w:startOverride w:val="1"/>
+    </w:lvlOverride>
+  </w:num>
+  <w:num w:numId="23">
+    <w:abstractNumId w:val="4"/>
+    <w:lvlOverride w:ilvl="0">
+      <w:lvl w:ilvl="0">
+        <w:start w:val="3"/>
+        <w:numFmt w:val="decimal"/>
+        <w:lvlText w:val="%1."/>
+        <w:lvlJc w:val="left"/>
+        <w:pPr>
+          <w:ind w:left="0" w:firstLine="0"/>
+        </w:pPr>
+        <w:rPr>
+          <w:rFonts w:hint="default"/>
+        </w:rPr>
+      </w:lvl>
+    </w:lvlOverride>
+    <w:lvlOverride w:ilvl="1">
+      <w:lvl w:ilvl="1">
+        <w:start w:val="1"/>
+        <w:numFmt w:val="lowerLetter"/>
+        <w:lvlText w:val="%2."/>
+        <w:lvlJc w:val="left"/>
+        <w:pPr>
+          <w:ind w:left="0" w:firstLine="0"/>
+        </w:pPr>
+        <w:rPr>
+          <w:rFonts w:hint="default"/>
+        </w:rPr>
+      </w:lvl>
+    </w:lvlOverride>
+    <w:lvlOverride w:ilvl="2">
+      <w:lvl w:ilvl="2">
+        <w:start w:val="1"/>
+        <w:numFmt w:val="decimal"/>
+        <w:lvlText w:val="%3."/>
+        <w:lvlJc w:val="left"/>
+        <w:pPr>
+          <w:tabs>
+            <w:tab w:val="num" w:pos="2160"/>
+          </w:tabs>
+          <w:ind w:left="2160" w:hanging="360"/>
+        </w:pPr>
+        <w:rPr>
+          <w:rFonts w:hint="default"/>
+        </w:rPr>
+      </w:lvl>
+    </w:lvlOverride>
+    <w:lvlOverride w:ilvl="3">
+      <w:lvl w:ilvl="3">
+        <w:start w:val="1"/>
+        <w:numFmt w:val="decimal"/>
+        <w:lvlText w:val="%4."/>
+        <w:lvlJc w:val="left"/>
+        <w:pPr>
+          <w:tabs>
+            <w:tab w:val="num" w:pos="2880"/>
+          </w:tabs>
+          <w:ind w:left="2880" w:hanging="360"/>
+        </w:pPr>
+        <w:rPr>
+          <w:rFonts w:hint="default"/>
+        </w:rPr>
+      </w:lvl>
+    </w:lvlOverride>
+    <w:lvlOverride w:ilvl="4">
+      <w:lvl w:ilvl="4">
+        <w:start w:val="1"/>
+        <w:numFmt w:val="decimal"/>
+        <w:lvlText w:val="%5."/>
+        <w:lvlJc w:val="left"/>
+        <w:pPr>
+          <w:tabs>
+            <w:tab w:val="num" w:pos="3600"/>
+          </w:tabs>
+          <w:ind w:left="3600" w:hanging="360"/>
+        </w:pPr>
+        <w:rPr>
+          <w:rFonts w:hint="default"/>
+        </w:rPr>
+      </w:lvl>
+    </w:lvlOverride>
+    <w:lvlOverride w:ilvl="5">
+      <w:lvl w:ilvl="5">
+        <w:start w:val="1"/>
+        <w:numFmt w:val="decimal"/>
+        <w:lvlText w:val="%6."/>
+        <w:lvlJc w:val="left"/>
+        <w:pPr>
+          <w:tabs>
+            <w:tab w:val="num" w:pos="4320"/>
+          </w:tabs>
+          <w:ind w:left="4320" w:hanging="360"/>
+        </w:pPr>
+        <w:rPr>
+          <w:rFonts w:hint="default"/>
+        </w:rPr>
+      </w:lvl>
+    </w:lvlOverride>
+    <w:lvlOverride w:ilvl="6">
+      <w:lvl w:ilvl="6">
+        <w:start w:val="1"/>
+        <w:numFmt w:val="decimal"/>
+        <w:lvlText w:val="%7."/>
+        <w:lvlJc w:val="left"/>
+        <w:pPr>
+          <w:tabs>
+            <w:tab w:val="num" w:pos="5040"/>
+          </w:tabs>
+          <w:ind w:left="5040" w:hanging="360"/>
+        </w:pPr>
+        <w:rPr>
+          <w:rFonts w:hint="default"/>
+        </w:rPr>
+      </w:lvl>
+    </w:lvlOverride>
+    <w:lvlOverride w:ilvl="7">
+      <w:lvl w:ilvl="7">
+        <w:start w:val="1"/>
+        <w:numFmt w:val="decimal"/>
+        <w:lvlText w:val="%8."/>
+        <w:lvlJc w:val="left"/>
+        <w:pPr>
+          <w:tabs>
+            <w:tab w:val="num" w:pos="5760"/>
+          </w:tabs>
+          <w:ind w:left="5760" w:hanging="360"/>
+        </w:pPr>
+        <w:rPr>
+          <w:rFonts w:hint="default"/>
+        </w:rPr>
+      </w:lvl>
+    </w:lvlOverride>
+    <w:lvlOverride w:ilvl="8">
+      <w:lvl w:ilvl="8">
+        <w:start w:val="1"/>
+        <w:numFmt w:val="decimal"/>
+        <w:lvlText w:val="%9."/>
+        <w:lvlJc w:val="left"/>
+        <w:pPr>
+          <w:tabs>
+            <w:tab w:val="num" w:pos="6480"/>
+          </w:tabs>
+          <w:ind w:left="6480" w:hanging="360"/>
+        </w:pPr>
+        <w:rPr>
+          <w:rFonts w:hint="default"/>
+        </w:rPr>
+      </w:lvl>
+    </w:lvlOverride>
   </w:num>
 </w:numbering>
 </file>
@@ -5811,7 +8085,7 @@
 </file>
 
 <file path=customXml/itemProps1.xml><?xml version="1.0" encoding="utf-8"?>
-<ds:datastoreItem xmlns:ds="http://schemas.openxmlformats.org/officeDocument/2006/customXml" ds:itemID="{16E2A12E-C666-48BE-B94C-0838954F8F7E}">
+<ds:datastoreItem xmlns:ds="http://schemas.openxmlformats.org/officeDocument/2006/customXml" ds:itemID="{9DD5D96C-C458-4CE4-B0BF-9F66AF488C73}">
   <ds:schemaRefs>
     <ds:schemaRef ds:uri="http://schemas.openxmlformats.org/officeDocument/2006/bibliography"/>
   </ds:schemaRefs>

</xml_diff>